<commit_message>
subiendo el la primera organizacion
</commit_message>
<xml_diff>
--- a/Organizacion.docx
+++ b/Organizacion.docx
@@ -2,6 +2,126 @@
 <file path=word/document.xml><?xml version="1.0" encoding="utf-8"?>
 <w:document xmlns:wpc="http://schemas.microsoft.com/office/word/2010/wordprocessingCanvas" xmlns:cx="http://schemas.microsoft.com/office/drawing/2014/chartex" xmlns:cx1="http://schemas.microsoft.com/office/drawing/2015/9/8/chartex" xmlns:cx2="http://schemas.microsoft.com/office/drawing/2015/10/21/chartex" xmlns:cx3="http://schemas.microsoft.com/office/drawing/2016/5/9/chartex" xmlns:cx4="http://schemas.microsoft.com/office/drawing/2016/5/10/chartex" xmlns:cx5="http://schemas.microsoft.com/office/drawing/2016/5/11/chartex" xmlns:cx6="http://schemas.microsoft.com/office/drawing/2016/5/12/chartex" xmlns:cx7="http://schemas.microsoft.com/office/drawing/2016/5/13/chartex" xmlns:cx8="http://schemas.microsoft.com/office/drawing/2016/5/14/chartex" xmlns:mc="http://schemas.openxmlformats.org/markup-compatibility/2006" xmlns:aink="http://schemas.microsoft.com/office/drawing/2016/ink" xmlns:am3d="http://schemas.microsoft.com/office/drawing/2017/model3d" xmlns:o="urn:schemas-microsoft-com:office:office" xmlns:r="http://schemas.openxmlformats.org/officeDocument/2006/relationships" xmlns:m="http://schemas.openxmlformats.org/officeDocument/2006/math" xmlns:v="urn:schemas-microsoft-com:vml" xmlns:wp14="http://schemas.microsoft.com/office/word/2010/wordprocessingDrawing" xmlns:wp="http://schemas.openxmlformats.org/drawingml/2006/wordprocessingDrawing" xmlns:w10="urn:schemas-microsoft-com:office:word" xmlns:w="http://schemas.openxmlformats.org/wordprocessingml/2006/main" xmlns:w14="http://schemas.microsoft.com/office/word/2010/wordml" xmlns:w15="http://schemas.microsoft.com/office/word/2012/wordml" xmlns:w16cex="http://schemas.microsoft.com/office/word/2018/wordml/cex" xmlns:w16cid="http://schemas.microsoft.com/office/word/2016/wordml/cid" xmlns:w16="http://schemas.microsoft.com/office/word/2018/wordml" xmlns:w16sdtdh="http://schemas.microsoft.com/office/word/2020/wordml/sdtdatahash" xmlns:w16se="http://schemas.microsoft.com/office/word/2015/wordml/symex" xmlns:wpg="http://schemas.microsoft.com/office/word/2010/wordprocessingGroup" xmlns:wpi="http://schemas.microsoft.com/office/word/2010/wordprocessingInk" xmlns:wne="http://schemas.microsoft.com/office/word/2006/wordml" xmlns:wps="http://schemas.microsoft.com/office/word/2010/wordprocessingShape" mc:Ignorable="w14 w15 w16se w16cid w16 w16cex w16sdtdh wp14">
   <w:body>
+    <w:p>
+      <w:r>
+        <w:t xml:space="preserve">Pedro Missael </w:t>
+      </w:r>
+      <w:proofErr w:type="spellStart"/>
+      <w:r>
+        <w:t>Juarez</w:t>
+      </w:r>
+      <w:proofErr w:type="spellEnd"/>
+      <w:r>
+        <w:t xml:space="preserve"> </w:t>
+      </w:r>
+      <w:proofErr w:type="spellStart"/>
+      <w:r>
+        <w:t>Vazquez</w:t>
+      </w:r>
+      <w:proofErr w:type="spellEnd"/>
+      <w:r>
+        <w:t xml:space="preserve"> </w:t>
+      </w:r>
+    </w:p>
+    <w:p>
+      <w:r>
+        <w:t>Organización para el documento</w:t>
+      </w:r>
+      <w:r>
+        <w:t xml:space="preserve"> 1.0</w:t>
+      </w:r>
+      <w:r>
+        <w:t>:</w:t>
+      </w:r>
+    </w:p>
+    <w:p>
+      <w:proofErr w:type="gramStart"/>
+      <w:r>
+        <w:t>Espero trabajar con la primera versión del documento, que veremos?</w:t>
+      </w:r>
+      <w:proofErr w:type="gramEnd"/>
+      <w:r>
+        <w:t xml:space="preserve"> Aparte de entender </w:t>
+      </w:r>
+      <w:proofErr w:type="spellStart"/>
+      <w:r>
+        <w:t>git</w:t>
+      </w:r>
+      <w:proofErr w:type="spellEnd"/>
+      <w:r>
+        <w:t xml:space="preserve">, o intentar hacerlo, porque todos los tutoriales son únicamente para repositorio, </w:t>
+      </w:r>
+      <w:proofErr w:type="spellStart"/>
+      <w:r>
+        <w:t>intetnare</w:t>
+      </w:r>
+      <w:proofErr w:type="spellEnd"/>
+      <w:r>
+        <w:t xml:space="preserve"> avanzar </w:t>
+      </w:r>
+      <w:proofErr w:type="gramStart"/>
+      <w:r>
+        <w:t>con :</w:t>
+      </w:r>
+      <w:proofErr w:type="gramEnd"/>
+    </w:p>
+    <w:p>
+      <w:proofErr w:type="gramStart"/>
+      <w:r>
+        <w:t>“”subir</w:t>
+      </w:r>
+      <w:proofErr w:type="gramEnd"/>
+      <w:r>
+        <w:t xml:space="preserve"> la plantilla del documento a </w:t>
+      </w:r>
+      <w:proofErr w:type="spellStart"/>
+      <w:r>
+        <w:t>git</w:t>
+      </w:r>
+      <w:proofErr w:type="spellEnd"/>
+      <w:r>
+        <w:t>””</w:t>
+      </w:r>
+    </w:p>
+    <w:p>
+      <w:proofErr w:type="gramStart"/>
+      <w:r>
+        <w:t>“”requerimientos</w:t>
+      </w:r>
+      <w:proofErr w:type="gramEnd"/>
+      <w:r>
+        <w:t xml:space="preserve"> de negocios””</w:t>
+      </w:r>
+    </w:p>
+    <w:p>
+      <w:proofErr w:type="gramStart"/>
+      <w:r>
+        <w:t>“”oportunidades</w:t>
+      </w:r>
+      <w:proofErr w:type="gramEnd"/>
+      <w:r>
+        <w:t xml:space="preserve"> de negocios””</w:t>
+      </w:r>
+    </w:p>
+    <w:p/>
+    <w:p>
+      <w:r>
+        <w:t xml:space="preserve">De empezar con esto hoy 29/10/24, estaré escribiendo la fecha, con la intención de en caso de no poder usar </w:t>
+      </w:r>
+      <w:proofErr w:type="spellStart"/>
+      <w:r>
+        <w:t>git</w:t>
+      </w:r>
+      <w:proofErr w:type="spellEnd"/>
+      <w:r>
+        <w:t xml:space="preserve">, subir este documento con la intención de mostrar que fue lo que estuve trabajando en el </w:t>
+      </w:r>
+      <w:proofErr w:type="spellStart"/>
+      <w:r>
+        <w:t>dia</w:t>
+      </w:r>
+      <w:proofErr w:type="spellEnd"/>
+    </w:p>
     <w:p>
       <w:pPr>
         <w:rPr>
@@ -9,7 +129,10 @@
         </w:rPr>
       </w:pPr>
       <w:r>
-        <w:t>Organización para el documento:</w:t>
+        <w:t>29/10/24</w:t>
+      </w:r>
+      <w:r>
+        <w:t xml:space="preserve"> (martes del 10 de octubre de 2024)</w:t>
       </w:r>
     </w:p>
     <w:sectPr>

</xml_diff>

<commit_message>
Actualizacion del documento 2(Ahora si lo escribi bien)
</commit_message>
<xml_diff>
--- a/Organizacion.docx
+++ b/Organizacion.docx
@@ -35,8 +35,13 @@
       </w:r>
     </w:p>
     <w:p>
-      <w:r>
-        <w:t xml:space="preserve">Espero trabajar con la primera versión del documento, que veremos? Aparte de entender </w:t>
+      <w:proofErr w:type="gramStart"/>
+      <w:r>
+        <w:t>Espero trabajar con la primera versión del documento, que veremos?</w:t>
+      </w:r>
+      <w:proofErr w:type="gramEnd"/>
+      <w:r>
+        <w:t xml:space="preserve"> Aparte de entender </w:t>
       </w:r>
       <w:proofErr w:type="spellStart"/>
       <w:r>
@@ -52,8 +57,13 @@
       </w:r>
       <w:proofErr w:type="spellEnd"/>
       <w:r>
-        <w:t xml:space="preserve"> avanzar con :</w:t>
-      </w:r>
+        <w:t xml:space="preserve"> avanzar </w:t>
+      </w:r>
+      <w:proofErr w:type="gramStart"/>
+      <w:r>
+        <w:t>con :</w:t>
+      </w:r>
+      <w:proofErr w:type="gramEnd"/>
     </w:p>
     <w:p/>
     <w:p>
@@ -64,12 +74,21 @@
           <w:iCs/>
         </w:rPr>
       </w:pPr>
-      <w:r>
-        <w:rPr>
-          <w:i/>
-          <w:iCs/>
-        </w:rPr>
-        <w:t xml:space="preserve">“”subir la plantilla del documento a </w:t>
+      <w:proofErr w:type="gramStart"/>
+      <w:r>
+        <w:rPr>
+          <w:i/>
+          <w:iCs/>
+        </w:rPr>
+        <w:t>“”subir</w:t>
+      </w:r>
+      <w:proofErr w:type="gramEnd"/>
+      <w:r>
+        <w:rPr>
+          <w:i/>
+          <w:iCs/>
+        </w:rPr>
+        <w:t xml:space="preserve"> la plantilla del documento a </w:t>
       </w:r>
       <w:proofErr w:type="spellStart"/>
       <w:r>
@@ -103,12 +122,21 @@
           <w:iCs/>
         </w:rPr>
       </w:pPr>
-      <w:r>
-        <w:rPr>
-          <w:i/>
-          <w:iCs/>
-        </w:rPr>
-        <w:t>“”requerimientos de negocios””</w:t>
+      <w:proofErr w:type="gramStart"/>
+      <w:r>
+        <w:rPr>
+          <w:i/>
+          <w:iCs/>
+        </w:rPr>
+        <w:t>“”requerimientos</w:t>
+      </w:r>
+      <w:proofErr w:type="gramEnd"/>
+      <w:r>
+        <w:rPr>
+          <w:i/>
+          <w:iCs/>
+        </w:rPr>
+        <w:t xml:space="preserve"> de negocios””</w:t>
       </w:r>
       <w:r>
         <w:rPr>
@@ -155,12 +183,21 @@
           <w:iCs/>
         </w:rPr>
       </w:pPr>
-      <w:r>
-        <w:rPr>
-          <w:i/>
-          <w:iCs/>
-        </w:rPr>
-        <w:t xml:space="preserve">“”subir la plantilla del documento a </w:t>
+      <w:proofErr w:type="gramStart"/>
+      <w:r>
+        <w:rPr>
+          <w:i/>
+          <w:iCs/>
+        </w:rPr>
+        <w:t>“”subir</w:t>
+      </w:r>
+      <w:proofErr w:type="gramEnd"/>
+      <w:r>
+        <w:rPr>
+          <w:i/>
+          <w:iCs/>
+        </w:rPr>
+        <w:t xml:space="preserve"> la plantilla del documento a </w:t>
       </w:r>
       <w:proofErr w:type="spellStart"/>
       <w:r>
@@ -207,12 +244,21 @@
           <w:iCs/>
         </w:rPr>
       </w:pPr>
-      <w:r>
-        <w:rPr>
-          <w:i/>
-          <w:iCs/>
-        </w:rPr>
-        <w:t>“”requerimientos de negocios””</w:t>
+      <w:proofErr w:type="gramStart"/>
+      <w:r>
+        <w:rPr>
+          <w:i/>
+          <w:iCs/>
+        </w:rPr>
+        <w:t>“”requerimientos</w:t>
+      </w:r>
+      <w:proofErr w:type="gramEnd"/>
+      <w:r>
+        <w:rPr>
+          <w:i/>
+          <w:iCs/>
+        </w:rPr>
+        <w:t xml:space="preserve"> de negocios””</w:t>
       </w:r>
       <w:r>
         <w:rPr>
@@ -230,10 +276,12 @@
         <w:t xml:space="preserve">Desafortunadamente, no pude concluir todo el apartado de requerimientos de negocio, únicamente logre concluir el apartado de “oportunidad de </w:t>
       </w:r>
       <w:proofErr w:type="spellStart"/>
+      <w:proofErr w:type="gramStart"/>
       <w:r>
         <w:t>negocio”o</w:t>
       </w:r>
       <w:proofErr w:type="spellEnd"/>
+      <w:proofErr w:type="gramEnd"/>
       <w:r>
         <w:t xml:space="preserve"> el punto 2.1 al completo, porque los del paro hicieron “una tregua esta semana” para que no se paren las actividades festivas en el campus, con todo respeto, porque creen que quiero pasar </w:t>
       </w:r>
@@ -338,12 +386,21 @@
           <w:iCs/>
         </w:rPr>
       </w:pPr>
-      <w:r>
-        <w:rPr>
-          <w:i/>
-          <w:iCs/>
-        </w:rPr>
-        <w:t>“”Objetivos de negocio””</w:t>
+      <w:proofErr w:type="gramStart"/>
+      <w:r>
+        <w:rPr>
+          <w:i/>
+          <w:iCs/>
+        </w:rPr>
+        <w:t>“”Objetivos</w:t>
+      </w:r>
+      <w:proofErr w:type="gramEnd"/>
+      <w:r>
+        <w:rPr>
+          <w:i/>
+          <w:iCs/>
+        </w:rPr>
+        <w:t xml:space="preserve"> de negocio””</w:t>
       </w:r>
     </w:p>
     <w:p>
@@ -354,12 +411,21 @@
           <w:iCs/>
         </w:rPr>
       </w:pPr>
-      <w:r>
-        <w:rPr>
-          <w:i/>
-          <w:iCs/>
-        </w:rPr>
-        <w:t>“”métricas de éxito””</w:t>
+      <w:proofErr w:type="gramStart"/>
+      <w:r>
+        <w:rPr>
+          <w:i/>
+          <w:iCs/>
+        </w:rPr>
+        <w:t>“”métricas</w:t>
+      </w:r>
+      <w:proofErr w:type="gramEnd"/>
+      <w:r>
+        <w:rPr>
+          <w:i/>
+          <w:iCs/>
+        </w:rPr>
+        <w:t xml:space="preserve"> de éxito””</w:t>
       </w:r>
     </w:p>
     <w:p>
@@ -370,12 +436,21 @@
           <w:iCs/>
         </w:rPr>
       </w:pPr>
-      <w:r>
-        <w:rPr>
-          <w:i/>
-          <w:iCs/>
-        </w:rPr>
-        <w:t>“”Riesgos de negocio””</w:t>
+      <w:proofErr w:type="gramStart"/>
+      <w:r>
+        <w:rPr>
+          <w:i/>
+          <w:iCs/>
+        </w:rPr>
+        <w:t>“”Riesgos</w:t>
+      </w:r>
+      <w:proofErr w:type="gramEnd"/>
+      <w:r>
+        <w:rPr>
+          <w:i/>
+          <w:iCs/>
+        </w:rPr>
+        <w:t xml:space="preserve"> de negocio””</w:t>
       </w:r>
     </w:p>
     <w:p>
@@ -386,12 +461,21 @@
           <w:iCs/>
         </w:rPr>
       </w:pPr>
-      <w:r>
-        <w:rPr>
-          <w:i/>
-          <w:iCs/>
-        </w:rPr>
-        <w:t>“”Reglas de Negocio””</w:t>
+      <w:proofErr w:type="gramStart"/>
+      <w:r>
+        <w:rPr>
+          <w:i/>
+          <w:iCs/>
+        </w:rPr>
+        <w:t>“”Reglas</w:t>
+      </w:r>
+      <w:proofErr w:type="gramEnd"/>
+      <w:r>
+        <w:rPr>
+          <w:i/>
+          <w:iCs/>
+        </w:rPr>
+        <w:t xml:space="preserve"> de Negocio””</w:t>
       </w:r>
     </w:p>
     <w:p>
@@ -402,12 +486,21 @@
           <w:iCs/>
         </w:rPr>
       </w:pPr>
-      <w:r>
-        <w:rPr>
-          <w:i/>
-          <w:iCs/>
-        </w:rPr>
-        <w:t>“”Declaración de visión””</w:t>
+      <w:proofErr w:type="gramStart"/>
+      <w:r>
+        <w:rPr>
+          <w:i/>
+          <w:iCs/>
+        </w:rPr>
+        <w:t>“”Declaración</w:t>
+      </w:r>
+      <w:proofErr w:type="gramEnd"/>
+      <w:r>
+        <w:rPr>
+          <w:i/>
+          <w:iCs/>
+        </w:rPr>
+        <w:t xml:space="preserve"> de visión””</w:t>
       </w:r>
     </w:p>
     <w:p>
@@ -428,13 +521,10 @@
         </w:rPr>
       </w:pPr>
       <w:r>
-        <w:t>2</w:t>
-      </w:r>
-      <w:r>
-        <w:t>0</w:t>
-      </w:r>
-      <w:r>
-        <w:t>/10/24 (</w:t>
+        <w:t>3</w:t>
+      </w:r>
+      <w:r>
+        <w:t>0/10/24 (</w:t>
       </w:r>
       <w:proofErr w:type="spellStart"/>
       <w:r>
@@ -442,10 +532,7 @@
       </w:r>
       <w:proofErr w:type="spellEnd"/>
       <w:r>
-        <w:t xml:space="preserve"> del 10 </w:t>
-      </w:r>
-      <w:r>
-        <w:t>(</w:t>
+        <w:t xml:space="preserve"> del 10 (</w:t>
       </w:r>
       <w:r>
         <w:rPr>
@@ -463,14 +550,75 @@
         <w:t xml:space="preserve"> de 2024)</w:t>
       </w:r>
     </w:p>
-    <w:p>
-      <w:pPr>
-        <w:rPr>
-          <w:i/>
-          <w:iCs/>
-          <w:u w:val="single"/>
-        </w:rPr>
-      </w:pPr>
+    <w:p/>
+    <w:p/>
+    <w:p>
+      <w:r>
+        <w:t>31/10/2024</w:t>
+      </w:r>
+    </w:p>
+    <w:p>
+      <w:r>
+        <w:t>Hola</w:t>
+      </w:r>
+    </w:p>
+    <w:p>
+      <w:r>
+        <w:t xml:space="preserve">Esta vez… también avanzare hasta el fin de los casos de uso, por lo menos algo </w:t>
+      </w:r>
+      <w:r>
+        <w:t>básico antes de entregar el trabajo</w:t>
+      </w:r>
+    </w:p>
+    <w:p>
+      <w:proofErr w:type="gramStart"/>
+      <w:r>
+        <w:t>“”Suposiciones</w:t>
+      </w:r>
+      <w:proofErr w:type="gramEnd"/>
+      <w:r>
+        <w:t xml:space="preserve"> y dependencias””</w:t>
+      </w:r>
+    </w:p>
+    <w:p>
+      <w:proofErr w:type="gramStart"/>
+      <w:r>
+        <w:t>“”alcance</w:t>
+      </w:r>
+      <w:proofErr w:type="gramEnd"/>
+      <w:r>
+        <w:t xml:space="preserve"> y limitaciones””</w:t>
+      </w:r>
+    </w:p>
+    <w:p>
+      <w:proofErr w:type="gramStart"/>
+      <w:r>
+        <w:t>“”clases</w:t>
+      </w:r>
+      <w:proofErr w:type="gramEnd"/>
+      <w:r>
+        <w:t xml:space="preserve"> de usuario””</w:t>
+      </w:r>
+    </w:p>
+    <w:p>
+      <w:proofErr w:type="gramStart"/>
+      <w:r>
+        <w:t>“”Diagrama</w:t>
+      </w:r>
+      <w:proofErr w:type="gramEnd"/>
+      <w:r>
+        <w:t xml:space="preserve"> de casos de uso””</w:t>
+      </w:r>
+    </w:p>
+    <w:p>
+      <w:proofErr w:type="gramStart"/>
+      <w:r>
+        <w:t>“”casos</w:t>
+      </w:r>
+      <w:proofErr w:type="gramEnd"/>
+      <w:r>
+        <w:t xml:space="preserve"> de uso””</w:t>
+      </w:r>
     </w:p>
     <w:sectPr>
       <w:pgSz w:w="12240" w:h="15840"/>
@@ -1204,4 +1352,16 @@
     </a:ext>
   </a:extLst>
 </a:theme>
+</file>
+
+<file path=customXml/item1.xml><?xml version="1.0" encoding="utf-8"?>
+<b:Sources xmlns:b="http://schemas.openxmlformats.org/officeDocument/2006/bibliography" xmlns="http://schemas.openxmlformats.org/officeDocument/2006/bibliography" SelectedStyle="\APASixthEditionOfficeOnline.xsl" StyleName="APA" Version="6"/>
+</file>
+
+<file path=customXml/itemProps1.xml><?xml version="1.0" encoding="utf-8"?>
+<ds:datastoreItem xmlns:ds="http://schemas.openxmlformats.org/officeDocument/2006/customXml" ds:itemID="{7B1983DB-709F-4F1C-BC7D-5DF731E8C52F}">
+  <ds:schemaRefs>
+    <ds:schemaRef ds:uri="http://schemas.openxmlformats.org/officeDocument/2006/bibliography"/>
+  </ds:schemaRefs>
+</ds:datastoreItem>
 </file>
</xml_diff>

<commit_message>
actualizacion de UC, desgloce y complementacion
</commit_message>
<xml_diff>
--- a/Organizacion.docx
+++ b/Organizacion.docx
@@ -4,23 +4,7 @@
   <w:body>
     <w:p>
       <w:r>
-        <w:t xml:space="preserve">Pedro Missael </w:t>
-      </w:r>
-      <w:proofErr w:type="spellStart"/>
-      <w:r>
-        <w:t>Juarez</w:t>
-      </w:r>
-      <w:proofErr w:type="spellEnd"/>
-      <w:r>
-        <w:t xml:space="preserve"> </w:t>
-      </w:r>
-      <w:proofErr w:type="spellStart"/>
-      <w:r>
-        <w:t>Vazquez</w:t>
-      </w:r>
-      <w:proofErr w:type="spellEnd"/>
-      <w:r>
-        <w:t xml:space="preserve"> </w:t>
+        <w:t xml:space="preserve">Pedro Missael Juarez Vazquez </w:t>
       </w:r>
     </w:p>
     <w:p>
@@ -41,23 +25,7 @@
       </w:r>
       <w:proofErr w:type="gramEnd"/>
       <w:r>
-        <w:t xml:space="preserve"> Aparte de entender </w:t>
-      </w:r>
-      <w:proofErr w:type="spellStart"/>
-      <w:r>
-        <w:t>git</w:t>
-      </w:r>
-      <w:proofErr w:type="spellEnd"/>
-      <w:r>
-        <w:t xml:space="preserve">, o intentar hacerlo, porque todos los tutoriales son únicamente para repositorio, </w:t>
-      </w:r>
-      <w:proofErr w:type="spellStart"/>
-      <w:r>
-        <w:t>intetnare</w:t>
-      </w:r>
-      <w:proofErr w:type="spellEnd"/>
-      <w:r>
-        <w:t xml:space="preserve"> avanzar </w:t>
+        <w:t xml:space="preserve"> Aparte de entender git, o intentar hacerlo, porque todos los tutoriales son únicamente para repositorio, intetnare avanzar </w:t>
       </w:r>
       <w:proofErr w:type="gramStart"/>
       <w:r>
@@ -88,23 +56,7 @@
           <w:i/>
           <w:iCs/>
         </w:rPr>
-        <w:t xml:space="preserve"> la plantilla del documento a </w:t>
-      </w:r>
-      <w:proofErr w:type="spellStart"/>
-      <w:r>
-        <w:rPr>
-          <w:i/>
-          <w:iCs/>
-        </w:rPr>
-        <w:t>git</w:t>
-      </w:r>
-      <w:proofErr w:type="spellEnd"/>
-      <w:r>
-        <w:rPr>
-          <w:i/>
-          <w:iCs/>
-        </w:rPr>
-        <w:t>””</w:t>
+        <w:t xml:space="preserve"> la plantilla del documento a git””</w:t>
       </w:r>
       <w:r>
         <w:rPr>
@@ -156,21 +108,8 @@
     </w:p>
     <w:p>
       <w:r>
-        <w:t xml:space="preserve">De empezar con esto hoy 29/10/24, estaré escribiendo la fecha, con la intención de en caso de no poder usar </w:t>
-      </w:r>
-      <w:proofErr w:type="spellStart"/>
-      <w:r>
-        <w:t>git</w:t>
-      </w:r>
-      <w:proofErr w:type="spellEnd"/>
-      <w:r>
-        <w:t xml:space="preserve">, subir este documento con la intención de mostrar que fue lo que estuve trabajando en el </w:t>
-      </w:r>
-      <w:proofErr w:type="spellStart"/>
-      <w:r>
-        <w:t>dia</w:t>
-      </w:r>
-      <w:proofErr w:type="spellEnd"/>
+        <w:t>De empezar con esto hoy 29/10/24, estaré escribiendo la fecha, con la intención de en caso de no poder usar git, subir este documento con la intención de mostrar que fue lo que estuve trabajando en el dia</w:t>
+      </w:r>
       <w:r>
         <w:t>:</w:t>
       </w:r>
@@ -197,23 +136,7 @@
           <w:i/>
           <w:iCs/>
         </w:rPr>
-        <w:t xml:space="preserve"> la plantilla del documento a </w:t>
-      </w:r>
-      <w:proofErr w:type="spellStart"/>
-      <w:r>
-        <w:rPr>
-          <w:i/>
-          <w:iCs/>
-        </w:rPr>
-        <w:t>git</w:t>
-      </w:r>
-      <w:proofErr w:type="spellEnd"/>
-      <w:r>
-        <w:rPr>
-          <w:i/>
-          <w:iCs/>
-        </w:rPr>
-        <w:t>””:</w:t>
+        <w:t xml:space="preserve"> la plantilla del documento a git””:</w:t>
       </w:r>
     </w:p>
     <w:p>
@@ -221,21 +144,8 @@
         <w:ind w:left="708"/>
       </w:pPr>
       <w:r>
-        <w:t xml:space="preserve">He logrado con éxito la implementación al trabajo de </w:t>
-      </w:r>
-      <w:proofErr w:type="spellStart"/>
-      <w:r>
-        <w:t>git</w:t>
-      </w:r>
-      <w:proofErr w:type="spellEnd"/>
-      <w:r>
-        <w:t xml:space="preserve"> y </w:t>
-      </w:r>
-      <w:proofErr w:type="spellStart"/>
-      <w:r>
-        <w:t>github</w:t>
-      </w:r>
-      <w:proofErr w:type="spellEnd"/>
+        <w:t>He logrado con éxito la implementación al trabajo de git y github</w:t>
+      </w:r>
     </w:p>
     <w:p>
       <w:pPr>
@@ -275,23 +185,13 @@
       <w:r>
         <w:t xml:space="preserve">Desafortunadamente, no pude concluir todo el apartado de requerimientos de negocio, únicamente logre concluir el apartado de “oportunidad de </w:t>
       </w:r>
-      <w:proofErr w:type="spellStart"/>
       <w:proofErr w:type="gramStart"/>
       <w:r>
         <w:t>negocio”o</w:t>
       </w:r>
-      <w:proofErr w:type="spellEnd"/>
-      <w:proofErr w:type="gramEnd"/>
-      <w:r>
-        <w:t xml:space="preserve"> el punto 2.1 al completo, porque los del paro hicieron “una tregua esta semana” para que no se paren las actividades festivas en el campus, con todo respeto, porque creen que quiero pasar </w:t>
-      </w:r>
-      <w:proofErr w:type="spellStart"/>
-      <w:r>
-        <w:t>dia</w:t>
-      </w:r>
-      <w:proofErr w:type="spellEnd"/>
-      <w:r>
-        <w:t xml:space="preserve"> de muerto en el siglo XXI antes que en mi rancho?</w:t>
+      <w:proofErr w:type="gramEnd"/>
+      <w:r>
+        <w:t xml:space="preserve"> el punto 2.1 al completo, porque los del paro hicieron “una tregua esta semana” para que no se paren las actividades festivas en el campus, con todo respeto, porque creen que quiero pasar dia de muerto en el siglo XXI antes que en mi rancho?</w:t>
       </w:r>
     </w:p>
     <w:p>
@@ -304,23 +204,7 @@
         <w:ind w:left="708"/>
       </w:pPr>
       <w:r>
-        <w:t xml:space="preserve">-conexión a </w:t>
-      </w:r>
-      <w:proofErr w:type="spellStart"/>
-      <w:r>
-        <w:t>git</w:t>
-      </w:r>
-      <w:proofErr w:type="spellEnd"/>
-      <w:r>
-        <w:t xml:space="preserve"> y </w:t>
-      </w:r>
-      <w:proofErr w:type="spellStart"/>
-      <w:r>
-        <w:t>github</w:t>
-      </w:r>
-      <w:proofErr w:type="spellEnd"/>
-      <w:r>
-        <w:t xml:space="preserve"> </w:t>
+        <w:t xml:space="preserve">-conexión a git y github </w:t>
       </w:r>
     </w:p>
     <w:p>
@@ -524,15 +408,7 @@
         <w:t>3</w:t>
       </w:r>
       <w:r>
-        <w:t>0/10/24 (</w:t>
-      </w:r>
-      <w:proofErr w:type="spellStart"/>
-      <w:r>
-        <w:t>miercoles</w:t>
-      </w:r>
-      <w:proofErr w:type="spellEnd"/>
-      <w:r>
-        <w:t xml:space="preserve"> del 10 (</w:t>
+        <w:t>0/10/24 (miercoles del 10 (</w:t>
       </w:r>
       <w:r>
         <w:rPr>
@@ -618,6 +494,70 @@
       <w:proofErr w:type="gramEnd"/>
       <w:r>
         <w:t xml:space="preserve"> de uso””</w:t>
+      </w:r>
+    </w:p>
+    <w:p/>
+    <w:p/>
+    <w:p/>
+    <w:p/>
+    <w:p/>
+    <w:p/>
+    <w:p>
+      <w:r>
+        <w:lastRenderedPageBreak/>
+        <w:t>28/11/2024</w:t>
+      </w:r>
+    </w:p>
+    <w:p>
+      <w:r>
+        <w:t xml:space="preserve">Hola, si casi un mes y apenas le retomo el avanze?, bueno, desafortunadamente para mi, en ese mes pasaron muchas cosas, paros, </w:t>
+      </w:r>
+      <w:proofErr w:type="gramStart"/>
+      <w:r>
+        <w:t>exámenes….</w:t>
+      </w:r>
+      <w:proofErr w:type="gramEnd"/>
+      <w:r>
+        <w:t>paros….examenes…… ya mencione paros?, bueno desafortunadamente, dio como resultado que estuve perdiendo mucho tiempo o mejor dicho, trabajando en muchas otras cosas aparte, como estoy estudiando en escolarizado normal dio como resultado que, oh sorpresa, se me vino todo el trabajo encima de la noche a la mañana porque tomaban la escuela cuando querían y como querían, en fin, basta de escusas, hoy definire a extensas los 3 casos de uso que hice, asi que avancemos</w:t>
+      </w:r>
+    </w:p>
+    <w:p>
+      <w:r>
+        <w:t xml:space="preserve">Avance: </w:t>
+      </w:r>
+    </w:p>
+    <w:p>
+      <w:r>
+        <w:t xml:space="preserve">bueno ya he desglozado el UC1, no tuve </w:t>
+      </w:r>
+      <w:proofErr w:type="gramStart"/>
+      <w:r>
+        <w:t>mayor complicaciones</w:t>
+      </w:r>
+      <w:proofErr w:type="gramEnd"/>
+      <w:r>
+        <w:t>, solamente tuve que hacer el desglose de ma lanera mas especifica posible, afortunadamente, esto para mi no replico mayor problema</w:t>
+      </w:r>
+    </w:p>
+    <w:p>
+      <w:r>
+        <w:t xml:space="preserve">UC2, de igual manera, al hacer un desglose mas detallado, no tuve ninguna dificultad </w:t>
+      </w:r>
+    </w:p>
+    <w:p>
+      <w:r>
+        <w:t>El UC3 tuve un poquito mas de dificultad, sentía que era un poco redudndante al tener que estar fisicamente el administrador en el edificio</w:t>
+      </w:r>
+    </w:p>
+    <w:p/>
+    <w:p>
+      <w:proofErr w:type="gramStart"/>
+      <w:r>
+        <w:t>Por ahora, eso será todo, que plan tengo para mañana?</w:t>
+      </w:r>
+      <w:proofErr w:type="gramEnd"/>
+      <w:r>
+        <w:t>, planeo empezar a trabajar con los suplmentary especification, de momento tener eso completo, una vez que acabe, planeo seguir trabajando diario para terminar el trabajo y tenerlo listo para antes de 15</w:t>
       </w:r>
     </w:p>
     <w:sectPr>

</xml_diff>

<commit_message>
casos de uso UC4Y5
</commit_message>
<xml_diff>
--- a/Organizacion.docx
+++ b/Organizacion.docx
@@ -4,7 +4,43 @@
   <w:body>
     <w:p>
       <w:r>
-        <w:t xml:space="preserve">Pedro Missael Juarez Vazquez </w:t>
+        <w:t>bitácora: el nombre del documento viene-…</w:t>
+      </w:r>
+    </w:p>
+    <w:p>
+      <w:r>
+        <w:t>Bitácora</w:t>
+      </w:r>
+      <w:r>
+        <w:t>: cambio de nombre</w:t>
+      </w:r>
+    </w:p>
+    <w:p>
+      <w:r>
+        <w:t>Organizar primero por año-mes-día: es más fácil encontrar por año primero</w:t>
+      </w:r>
+    </w:p>
+    <w:p/>
+    <w:p/>
+    <w:p>
+      <w:r>
+        <w:t xml:space="preserve">Pedro Missael </w:t>
+      </w:r>
+      <w:proofErr w:type="spellStart"/>
+      <w:r>
+        <w:t>Juarez</w:t>
+      </w:r>
+      <w:proofErr w:type="spellEnd"/>
+      <w:r>
+        <w:t xml:space="preserve"> </w:t>
+      </w:r>
+      <w:proofErr w:type="spellStart"/>
+      <w:r>
+        <w:t>Vazquez</w:t>
+      </w:r>
+      <w:proofErr w:type="spellEnd"/>
+      <w:r>
+        <w:t xml:space="preserve"> </w:t>
       </w:r>
     </w:p>
     <w:p>
@@ -19,19 +55,25 @@
       </w:r>
     </w:p>
     <w:p>
-      <w:proofErr w:type="gramStart"/>
-      <w:r>
-        <w:t>Espero trabajar con la primera versión del documento, que veremos?</w:t>
-      </w:r>
-      <w:proofErr w:type="gramEnd"/>
-      <w:r>
-        <w:t xml:space="preserve"> Aparte de entender git, o intentar hacerlo, porque todos los tutoriales son únicamente para repositorio, intetnare avanzar </w:t>
-      </w:r>
-      <w:proofErr w:type="gramStart"/>
-      <w:r>
-        <w:t>con :</w:t>
-      </w:r>
-      <w:proofErr w:type="gramEnd"/>
+      <w:r>
+        <w:t xml:space="preserve">Espero trabajar con la primera versión del documento, que veremos? Aparte de entender </w:t>
+      </w:r>
+      <w:proofErr w:type="spellStart"/>
+      <w:r>
+        <w:t>git</w:t>
+      </w:r>
+      <w:proofErr w:type="spellEnd"/>
+      <w:r>
+        <w:t xml:space="preserve">, o intentar hacerlo, porque todos los tutoriales son únicamente para repositorio, </w:t>
+      </w:r>
+      <w:proofErr w:type="spellStart"/>
+      <w:r>
+        <w:t>intetnare</w:t>
+      </w:r>
+      <w:proofErr w:type="spellEnd"/>
+      <w:r>
+        <w:t xml:space="preserve"> avanzar con :</w:t>
+      </w:r>
     </w:p>
     <w:p/>
     <w:p>
@@ -42,21 +84,28 @@
           <w:iCs/>
         </w:rPr>
       </w:pPr>
-      <w:proofErr w:type="gramStart"/>
-      <w:r>
-        <w:rPr>
-          <w:i/>
-          <w:iCs/>
-        </w:rPr>
-        <w:t>“”subir</w:t>
-      </w:r>
-      <w:proofErr w:type="gramEnd"/>
-      <w:r>
-        <w:rPr>
-          <w:i/>
-          <w:iCs/>
-        </w:rPr>
-        <w:t xml:space="preserve"> la plantilla del documento a git””</w:t>
+      <w:r>
+        <w:rPr>
+          <w:i/>
+          <w:iCs/>
+        </w:rPr>
+        <w:t xml:space="preserve">“”subir la plantilla del documento a </w:t>
+      </w:r>
+      <w:proofErr w:type="spellStart"/>
+      <w:r>
+        <w:rPr>
+          <w:i/>
+          <w:iCs/>
+        </w:rPr>
+        <w:t>git</w:t>
+      </w:r>
+      <w:proofErr w:type="spellEnd"/>
+      <w:r>
+        <w:rPr>
+          <w:i/>
+          <w:iCs/>
+        </w:rPr>
+        <w:t>””</w:t>
       </w:r>
       <w:r>
         <w:rPr>
@@ -74,21 +123,12 @@
           <w:iCs/>
         </w:rPr>
       </w:pPr>
-      <w:proofErr w:type="gramStart"/>
-      <w:r>
-        <w:rPr>
-          <w:i/>
-          <w:iCs/>
-        </w:rPr>
-        <w:t>“”requerimientos</w:t>
-      </w:r>
-      <w:proofErr w:type="gramEnd"/>
-      <w:r>
-        <w:rPr>
-          <w:i/>
-          <w:iCs/>
-        </w:rPr>
-        <w:t xml:space="preserve"> de negocios””</w:t>
+      <w:r>
+        <w:rPr>
+          <w:i/>
+          <w:iCs/>
+        </w:rPr>
+        <w:t>“”requerimientos de negocios””</w:t>
       </w:r>
       <w:r>
         <w:rPr>
@@ -108,8 +148,21 @@
     </w:p>
     <w:p>
       <w:r>
-        <w:t>De empezar con esto hoy 29/10/24, estaré escribiendo la fecha, con la intención de en caso de no poder usar git, subir este documento con la intención de mostrar que fue lo que estuve trabajando en el dia</w:t>
-      </w:r>
+        <w:t xml:space="preserve">De empezar con esto hoy 29/10/24, estaré escribiendo la fecha, con la intención de en caso de no poder usar </w:t>
+      </w:r>
+      <w:proofErr w:type="spellStart"/>
+      <w:r>
+        <w:t>git</w:t>
+      </w:r>
+      <w:proofErr w:type="spellEnd"/>
+      <w:r>
+        <w:t xml:space="preserve">, subir este documento con la intención de mostrar que fue lo que estuve trabajando en el </w:t>
+      </w:r>
+      <w:proofErr w:type="spellStart"/>
+      <w:r>
+        <w:t>dia</w:t>
+      </w:r>
+      <w:proofErr w:type="spellEnd"/>
       <w:r>
         <w:t>:</w:t>
       </w:r>
@@ -122,21 +175,28 @@
           <w:iCs/>
         </w:rPr>
       </w:pPr>
-      <w:proofErr w:type="gramStart"/>
-      <w:r>
-        <w:rPr>
-          <w:i/>
-          <w:iCs/>
-        </w:rPr>
-        <w:t>“”subir</w:t>
-      </w:r>
-      <w:proofErr w:type="gramEnd"/>
-      <w:r>
-        <w:rPr>
-          <w:i/>
-          <w:iCs/>
-        </w:rPr>
-        <w:t xml:space="preserve"> la plantilla del documento a git””:</w:t>
+      <w:r>
+        <w:rPr>
+          <w:i/>
+          <w:iCs/>
+        </w:rPr>
+        <w:t xml:space="preserve">“”subir la plantilla del documento a </w:t>
+      </w:r>
+      <w:proofErr w:type="spellStart"/>
+      <w:r>
+        <w:rPr>
+          <w:i/>
+          <w:iCs/>
+        </w:rPr>
+        <w:t>git</w:t>
+      </w:r>
+      <w:proofErr w:type="spellEnd"/>
+      <w:r>
+        <w:rPr>
+          <w:i/>
+          <w:iCs/>
+        </w:rPr>
+        <w:t>””:</w:t>
       </w:r>
     </w:p>
     <w:p>
@@ -144,31 +204,35 @@
         <w:ind w:left="708"/>
       </w:pPr>
       <w:r>
-        <w:t>He logrado con éxito la implementación al trabajo de git y github</w:t>
-      </w:r>
-    </w:p>
-    <w:p>
-      <w:pPr>
-        <w:rPr>
-          <w:i/>
-          <w:iCs/>
-        </w:rPr>
-      </w:pPr>
-      <w:proofErr w:type="gramStart"/>
-      <w:r>
-        <w:rPr>
-          <w:i/>
-          <w:iCs/>
-        </w:rPr>
-        <w:t>“”requerimientos</w:t>
-      </w:r>
-      <w:proofErr w:type="gramEnd"/>
-      <w:r>
-        <w:rPr>
-          <w:i/>
-          <w:iCs/>
-        </w:rPr>
-        <w:t xml:space="preserve"> de negocios””</w:t>
+        <w:t xml:space="preserve">He logrado con éxito la implementación al trabajo de </w:t>
+      </w:r>
+      <w:proofErr w:type="spellStart"/>
+      <w:r>
+        <w:t>git</w:t>
+      </w:r>
+      <w:proofErr w:type="spellEnd"/>
+      <w:r>
+        <w:t xml:space="preserve"> y </w:t>
+      </w:r>
+      <w:proofErr w:type="spellStart"/>
+      <w:r>
+        <w:t>github</w:t>
+      </w:r>
+      <w:proofErr w:type="spellEnd"/>
+    </w:p>
+    <w:p>
+      <w:pPr>
+        <w:rPr>
+          <w:i/>
+          <w:iCs/>
+        </w:rPr>
+      </w:pPr>
+      <w:r>
+        <w:rPr>
+          <w:i/>
+          <w:iCs/>
+        </w:rPr>
+        <w:t>“”requerimientos de negocios””</w:t>
       </w:r>
       <w:r>
         <w:rPr>
@@ -185,13 +249,21 @@
       <w:r>
         <w:t xml:space="preserve">Desafortunadamente, no pude concluir todo el apartado de requerimientos de negocio, únicamente logre concluir el apartado de “oportunidad de </w:t>
       </w:r>
-      <w:proofErr w:type="gramStart"/>
+      <w:proofErr w:type="spellStart"/>
       <w:r>
         <w:t>negocio”o</w:t>
       </w:r>
-      <w:proofErr w:type="gramEnd"/>
-      <w:r>
-        <w:t xml:space="preserve"> el punto 2.1 al completo, porque los del paro hicieron “una tregua esta semana” para que no se paren las actividades festivas en el campus, con todo respeto, porque creen que quiero pasar dia de muerto en el siglo XXI antes que en mi rancho?</w:t>
+      <w:proofErr w:type="spellEnd"/>
+      <w:r>
+        <w:t xml:space="preserve"> el punto 2.1 al completo, porque los del paro hicieron “una tregua esta semana” para que no se paren las actividades festivas en el campus, con todo respeto, porque creen que quiero pasar </w:t>
+      </w:r>
+      <w:proofErr w:type="spellStart"/>
+      <w:r>
+        <w:t>dia</w:t>
+      </w:r>
+      <w:proofErr w:type="spellEnd"/>
+      <w:r>
+        <w:t xml:space="preserve"> de muerto en el siglo XXI antes que en mi rancho?</w:t>
       </w:r>
     </w:p>
     <w:p>
@@ -204,7 +276,23 @@
         <w:ind w:left="708"/>
       </w:pPr>
       <w:r>
-        <w:t xml:space="preserve">-conexión a git y github </w:t>
+        <w:t xml:space="preserve">-conexión a </w:t>
+      </w:r>
+      <w:proofErr w:type="spellStart"/>
+      <w:r>
+        <w:t>git</w:t>
+      </w:r>
+      <w:proofErr w:type="spellEnd"/>
+      <w:r>
+        <w:t xml:space="preserve"> y </w:t>
+      </w:r>
+      <w:proofErr w:type="spellStart"/>
+      <w:r>
+        <w:t>github</w:t>
+      </w:r>
+      <w:proofErr w:type="spellEnd"/>
+      <w:r>
+        <w:t xml:space="preserve"> </w:t>
       </w:r>
     </w:p>
     <w:p>
@@ -247,7 +335,6 @@
     <w:p/>
     <w:p>
       <w:r>
-        <w:lastRenderedPageBreak/>
         <w:t>30/10/2024</w:t>
       </w:r>
     </w:p>
@@ -270,21 +357,12 @@
           <w:iCs/>
         </w:rPr>
       </w:pPr>
-      <w:proofErr w:type="gramStart"/>
-      <w:r>
-        <w:rPr>
-          <w:i/>
-          <w:iCs/>
-        </w:rPr>
-        <w:t>“”Objetivos</w:t>
-      </w:r>
-      <w:proofErr w:type="gramEnd"/>
-      <w:r>
-        <w:rPr>
-          <w:i/>
-          <w:iCs/>
-        </w:rPr>
-        <w:t xml:space="preserve"> de negocio””</w:t>
+      <w:r>
+        <w:rPr>
+          <w:i/>
+          <w:iCs/>
+        </w:rPr>
+        <w:t>“”Objetivos de negocio””</w:t>
       </w:r>
     </w:p>
     <w:p>
@@ -295,21 +373,12 @@
           <w:iCs/>
         </w:rPr>
       </w:pPr>
-      <w:proofErr w:type="gramStart"/>
-      <w:r>
-        <w:rPr>
-          <w:i/>
-          <w:iCs/>
-        </w:rPr>
-        <w:t>“”métricas</w:t>
-      </w:r>
-      <w:proofErr w:type="gramEnd"/>
-      <w:r>
-        <w:rPr>
-          <w:i/>
-          <w:iCs/>
-        </w:rPr>
-        <w:t xml:space="preserve"> de éxito””</w:t>
+      <w:r>
+        <w:rPr>
+          <w:i/>
+          <w:iCs/>
+        </w:rPr>
+        <w:t>“”métricas de éxito””</w:t>
       </w:r>
     </w:p>
     <w:p>
@@ -320,21 +389,12 @@
           <w:iCs/>
         </w:rPr>
       </w:pPr>
-      <w:proofErr w:type="gramStart"/>
-      <w:r>
-        <w:rPr>
-          <w:i/>
-          <w:iCs/>
-        </w:rPr>
-        <w:t>“”Riesgos</w:t>
-      </w:r>
-      <w:proofErr w:type="gramEnd"/>
-      <w:r>
-        <w:rPr>
-          <w:i/>
-          <w:iCs/>
-        </w:rPr>
-        <w:t xml:space="preserve"> de negocio””</w:t>
+      <w:r>
+        <w:rPr>
+          <w:i/>
+          <w:iCs/>
+        </w:rPr>
+        <w:t>“”Riesgos de negocio””</w:t>
       </w:r>
     </w:p>
     <w:p>
@@ -345,21 +405,12 @@
           <w:iCs/>
         </w:rPr>
       </w:pPr>
-      <w:proofErr w:type="gramStart"/>
-      <w:r>
-        <w:rPr>
-          <w:i/>
-          <w:iCs/>
-        </w:rPr>
-        <w:t>“”Reglas</w:t>
-      </w:r>
-      <w:proofErr w:type="gramEnd"/>
-      <w:r>
-        <w:rPr>
-          <w:i/>
-          <w:iCs/>
-        </w:rPr>
-        <w:t xml:space="preserve"> de Negocio””</w:t>
+      <w:r>
+        <w:rPr>
+          <w:i/>
+          <w:iCs/>
+        </w:rPr>
+        <w:t>“”Reglas de Negocio””</w:t>
       </w:r>
     </w:p>
     <w:p>
@@ -370,21 +421,12 @@
           <w:iCs/>
         </w:rPr>
       </w:pPr>
-      <w:proofErr w:type="gramStart"/>
-      <w:r>
-        <w:rPr>
-          <w:i/>
-          <w:iCs/>
-        </w:rPr>
-        <w:t>“”Declaración</w:t>
-      </w:r>
-      <w:proofErr w:type="gramEnd"/>
-      <w:r>
-        <w:rPr>
-          <w:i/>
-          <w:iCs/>
-        </w:rPr>
-        <w:t xml:space="preserve"> de visión””</w:t>
+      <w:r>
+        <w:rPr>
+          <w:i/>
+          <w:iCs/>
+        </w:rPr>
+        <w:t>“”Declaración de visión””</w:t>
       </w:r>
     </w:p>
     <w:p>
@@ -408,7 +450,15 @@
         <w:t>3</w:t>
       </w:r>
       <w:r>
-        <w:t>0/10/24 (miercoles del 10 (</w:t>
+        <w:t>0/10/24 (</w:t>
+      </w:r>
+      <w:proofErr w:type="spellStart"/>
+      <w:r>
+        <w:t>miercoles</w:t>
+      </w:r>
+      <w:proofErr w:type="spellEnd"/>
+      <w:r>
+        <w:t xml:space="preserve"> del 10 (</w:t>
       </w:r>
       <w:r>
         <w:rPr>
@@ -447,78 +497,84 @@
       </w:r>
     </w:p>
     <w:p>
-      <w:proofErr w:type="gramStart"/>
-      <w:r>
-        <w:t>“”Suposiciones</w:t>
-      </w:r>
-      <w:proofErr w:type="gramEnd"/>
-      <w:r>
-        <w:t xml:space="preserve"> y dependencias””</w:t>
-      </w:r>
-    </w:p>
-    <w:p>
-      <w:proofErr w:type="gramStart"/>
-      <w:r>
-        <w:t>“”alcance</w:t>
-      </w:r>
-      <w:proofErr w:type="gramEnd"/>
-      <w:r>
-        <w:t xml:space="preserve"> y limitaciones””</w:t>
-      </w:r>
-    </w:p>
-    <w:p>
-      <w:proofErr w:type="gramStart"/>
-      <w:r>
-        <w:t>“”clases</w:t>
-      </w:r>
-      <w:proofErr w:type="gramEnd"/>
-      <w:r>
-        <w:t xml:space="preserve"> de usuario””</w:t>
-      </w:r>
-    </w:p>
-    <w:p>
-      <w:proofErr w:type="gramStart"/>
-      <w:r>
-        <w:t>“”Diagrama</w:t>
-      </w:r>
-      <w:proofErr w:type="gramEnd"/>
-      <w:r>
-        <w:t xml:space="preserve"> de casos de uso””</w:t>
-      </w:r>
-    </w:p>
-    <w:p>
-      <w:proofErr w:type="gramStart"/>
-      <w:r>
-        <w:t>“”casos</w:t>
-      </w:r>
-      <w:proofErr w:type="gramEnd"/>
-      <w:r>
-        <w:t xml:space="preserve"> de uso””</w:t>
-      </w:r>
-    </w:p>
-    <w:p/>
-    <w:p/>
-    <w:p/>
-    <w:p/>
-    <w:p/>
-    <w:p/>
-    <w:p>
-      <w:r>
-        <w:lastRenderedPageBreak/>
+      <w:r>
+        <w:t>“”Suposiciones y dependencias””</w:t>
+      </w:r>
+    </w:p>
+    <w:p>
+      <w:r>
+        <w:t>“”alcance y limitaciones””</w:t>
+      </w:r>
+    </w:p>
+    <w:p>
+      <w:r>
+        <w:t>“”clases de usuario””</w:t>
+      </w:r>
+    </w:p>
+    <w:p>
+      <w:r>
+        <w:t>“”Diagrama de casos de uso””</w:t>
+      </w:r>
+    </w:p>
+    <w:p>
+      <w:r>
+        <w:t>“”casos de uso””</w:t>
+      </w:r>
+    </w:p>
+    <w:p/>
+    <w:p/>
+    <w:p/>
+    <w:p/>
+    <w:p/>
+    <w:p/>
+    <w:p>
+      <w:r>
         <w:t>28/11/2024</w:t>
       </w:r>
     </w:p>
     <w:p>
       <w:r>
-        <w:t xml:space="preserve">Hola, si casi un mes y apenas le retomo el avanze?, bueno, desafortunadamente para mi, en ese mes pasaron muchas cosas, paros, </w:t>
-      </w:r>
-      <w:proofErr w:type="gramStart"/>
-      <w:r>
-        <w:t>exámenes….</w:t>
-      </w:r>
-      <w:proofErr w:type="gramEnd"/>
-      <w:r>
-        <w:t>paros….examenes…… ya mencione paros?, bueno desafortunadamente, dio como resultado que estuve perdiendo mucho tiempo o mejor dicho, trabajando en muchas otras cosas aparte, como estoy estudiando en escolarizado normal dio como resultado que, oh sorpresa, se me vino todo el trabajo encima de la noche a la mañana porque tomaban la escuela cuando querían y como querían, en fin, basta de escusas, hoy definire a extensas los 3 casos de uso que hice, asi que avancemos</w:t>
+        <w:t xml:space="preserve">Hola, si casi un mes y apenas le retomo el </w:t>
+      </w:r>
+      <w:proofErr w:type="spellStart"/>
+      <w:r>
+        <w:t>avanze</w:t>
+      </w:r>
+      <w:proofErr w:type="spellEnd"/>
+      <w:r>
+        <w:t xml:space="preserve">?, bueno, desafortunadamente para </w:t>
+      </w:r>
+      <w:proofErr w:type="spellStart"/>
+      <w:r>
+        <w:t>mi</w:t>
+      </w:r>
+      <w:proofErr w:type="spellEnd"/>
+      <w:r>
+        <w:t>, en ese mes pasaron muchas cosas, paros, exámenes….paros….</w:t>
+      </w:r>
+      <w:proofErr w:type="spellStart"/>
+      <w:r>
+        <w:t>examenes</w:t>
+      </w:r>
+      <w:proofErr w:type="spellEnd"/>
+      <w:r>
+        <w:t xml:space="preserve">…… ya mencione paros?, bueno desafortunadamente, dio como resultado que estuve perdiendo mucho tiempo o mejor dicho, trabajando en muchas otras cosas aparte, como estoy estudiando en escolarizado normal dio como resultado que, oh sorpresa, se me vino todo el trabajo encima de la noche a la mañana porque tomaban la escuela cuando querían y como querían, en fin, basta de escusas, hoy </w:t>
+      </w:r>
+      <w:proofErr w:type="spellStart"/>
+      <w:r>
+        <w:t>definire</w:t>
+      </w:r>
+      <w:proofErr w:type="spellEnd"/>
+      <w:r>
+        <w:t xml:space="preserve"> a extensas los 3 casos de uso que hice, </w:t>
+      </w:r>
+      <w:proofErr w:type="spellStart"/>
+      <w:r>
+        <w:t>asi</w:t>
+      </w:r>
+      <w:proofErr w:type="spellEnd"/>
+      <w:r>
+        <w:t xml:space="preserve"> que avancemos</w:t>
       </w:r>
     </w:p>
     <w:p>
@@ -528,36 +584,140 @@
     </w:p>
     <w:p>
       <w:r>
-        <w:t xml:space="preserve">bueno ya he desglozado el UC1, no tuve </w:t>
-      </w:r>
-      <w:proofErr w:type="gramStart"/>
-      <w:r>
-        <w:t>mayor complicaciones</w:t>
-      </w:r>
-      <w:proofErr w:type="gramEnd"/>
-      <w:r>
-        <w:t>, solamente tuve que hacer el desglose de ma lanera mas especifica posible, afortunadamente, esto para mi no replico mayor problema</w:t>
-      </w:r>
-    </w:p>
-    <w:p>
-      <w:r>
-        <w:t xml:space="preserve">UC2, de igual manera, al hacer un desglose mas detallado, no tuve ninguna dificultad </w:t>
-      </w:r>
-    </w:p>
-    <w:p>
-      <w:r>
-        <w:t>El UC3 tuve un poquito mas de dificultad, sentía que era un poco redudndante al tener que estar fisicamente el administrador en el edificio</w:t>
-      </w:r>
-    </w:p>
-    <w:p/>
-    <w:p>
-      <w:proofErr w:type="gramStart"/>
-      <w:r>
-        <w:t>Por ahora, eso será todo, que plan tengo para mañana?</w:t>
-      </w:r>
-      <w:proofErr w:type="gramEnd"/>
-      <w:r>
-        <w:t>, planeo empezar a trabajar con los suplmentary especification, de momento tener eso completo, una vez que acabe, planeo seguir trabajando diario para terminar el trabajo y tenerlo listo para antes de 15</w:t>
+        <w:t xml:space="preserve">bueno ya he </w:t>
+      </w:r>
+      <w:proofErr w:type="spellStart"/>
+      <w:r>
+        <w:t>desglozado</w:t>
+      </w:r>
+      <w:proofErr w:type="spellEnd"/>
+      <w:r>
+        <w:t xml:space="preserve"> el UC1, no tuve mayor complicaciones, solamente tuve que hacer el desglose de </w:t>
+      </w:r>
+      <w:proofErr w:type="spellStart"/>
+      <w:r>
+        <w:t>ma</w:t>
+      </w:r>
+      <w:proofErr w:type="spellEnd"/>
+      <w:r>
+        <w:t xml:space="preserve"> lanera </w:t>
+      </w:r>
+      <w:proofErr w:type="spellStart"/>
+      <w:r>
+        <w:t>mas</w:t>
+      </w:r>
+      <w:proofErr w:type="spellEnd"/>
+      <w:r>
+        <w:t xml:space="preserve"> especifica posible, afortunadamente, esto para </w:t>
+      </w:r>
+      <w:proofErr w:type="spellStart"/>
+      <w:r>
+        <w:t>mi</w:t>
+      </w:r>
+      <w:proofErr w:type="spellEnd"/>
+      <w:r>
+        <w:t xml:space="preserve"> no replico mayor problema</w:t>
+      </w:r>
+    </w:p>
+    <w:p>
+      <w:r>
+        <w:t xml:space="preserve">UC2, de igual manera, al hacer un desglose </w:t>
+      </w:r>
+      <w:proofErr w:type="spellStart"/>
+      <w:r>
+        <w:t>mas</w:t>
+      </w:r>
+      <w:proofErr w:type="spellEnd"/>
+      <w:r>
+        <w:t xml:space="preserve"> detallado, no tuve ninguna dificultad </w:t>
+      </w:r>
+    </w:p>
+    <w:p>
+      <w:r>
+        <w:t xml:space="preserve">El UC3 tuve un poquito </w:t>
+      </w:r>
+      <w:proofErr w:type="spellStart"/>
+      <w:r>
+        <w:t>mas</w:t>
+      </w:r>
+      <w:proofErr w:type="spellEnd"/>
+      <w:r>
+        <w:t xml:space="preserve"> de dificultad, sentía que era un poco </w:t>
+      </w:r>
+      <w:proofErr w:type="spellStart"/>
+      <w:r>
+        <w:t>redudndante</w:t>
+      </w:r>
+      <w:proofErr w:type="spellEnd"/>
+      <w:r>
+        <w:t xml:space="preserve"> al tener que estar </w:t>
+      </w:r>
+      <w:proofErr w:type="spellStart"/>
+      <w:r>
+        <w:t>fisicamente</w:t>
+      </w:r>
+      <w:proofErr w:type="spellEnd"/>
+      <w:r>
+        <w:t xml:space="preserve"> el administrador en el edificio</w:t>
+      </w:r>
+    </w:p>
+    <w:p/>
+    <w:p>
+      <w:r>
+        <w:t xml:space="preserve">Por ahora, eso será todo, que plan tengo para mañana?, planeo empezar a trabajar con los </w:t>
+      </w:r>
+      <w:proofErr w:type="spellStart"/>
+      <w:r>
+        <w:t>suplmentary</w:t>
+      </w:r>
+      <w:proofErr w:type="spellEnd"/>
+      <w:r>
+        <w:t xml:space="preserve"> </w:t>
+      </w:r>
+      <w:proofErr w:type="spellStart"/>
+      <w:r>
+        <w:t>especification</w:t>
+      </w:r>
+      <w:proofErr w:type="spellEnd"/>
+      <w:r>
+        <w:t>, de momento tener eso completo, una vez que acabe, planeo seguir trabajando diario para terminar el trabajo y tenerlo listo para antes de 15</w:t>
+      </w:r>
+    </w:p>
+    <w:p/>
+    <w:p>
+      <w:r>
+        <w:t>29/11/2024</w:t>
+      </w:r>
+    </w:p>
+    <w:p>
+      <w:r>
+        <w:t xml:space="preserve">PROFEEE &gt;:( fue una casualidad, se lo juro :(, en fin, dejando de lado eso, el </w:t>
+      </w:r>
+      <w:proofErr w:type="spellStart"/>
+      <w:r>
+        <w:t>dia</w:t>
+      </w:r>
+      <w:proofErr w:type="spellEnd"/>
+      <w:r>
+        <w:t xml:space="preserve"> de hoy trabajare con </w:t>
+      </w:r>
+      <w:r>
+        <w:t>el resto de los UC de los alumnos</w:t>
+      </w:r>
+    </w:p>
+    <w:p>
+      <w:r>
+        <w:t>UC 4</w:t>
+      </w:r>
+    </w:p>
+    <w:p>
+      <w:r>
+        <w:t>UC 5</w:t>
+      </w:r>
+    </w:p>
+    <w:p>
+      <w:r>
+        <w:t>Me he topado con un par de inconsistencias al enumerar los casos de uso y con un punto faltante de información, mañana continuare con los casos de uso, hubo un pequeño descuido que mencionare mañana cuando este resuelto</w:t>
       </w:r>
     </w:p>
     <w:sectPr>

</xml_diff>

<commit_message>
actualizacion en caso de uso y correccion en casos de uso
</commit_message>
<xml_diff>
--- a/Organizacion.docx
+++ b/Organizacion.docx
@@ -583,6 +583,9 @@
       </w:r>
     </w:p>
     <w:p>
+      <w:pPr>
+        <w:ind w:left="708"/>
+      </w:pPr>
       <w:r>
         <w:t xml:space="preserve">bueno ya he </w:t>
       </w:r>
@@ -620,6 +623,9 @@
       </w:r>
     </w:p>
     <w:p>
+      <w:pPr>
+        <w:ind w:left="708"/>
+      </w:pPr>
       <w:r>
         <w:t xml:space="preserve">UC2, de igual manera, al hacer un desglose </w:t>
       </w:r>
@@ -633,6 +639,9 @@
       </w:r>
     </w:p>
     <w:p>
+      <w:pPr>
+        <w:ind w:left="708"/>
+      </w:pPr>
       <w:r>
         <w:t xml:space="preserve">El UC3 tuve un poquito </w:t>
       </w:r>
@@ -706,18 +715,98 @@
       </w:r>
     </w:p>
     <w:p>
+      <w:pPr>
+        <w:ind w:left="708"/>
+      </w:pPr>
       <w:r>
         <w:t>UC 4</w:t>
       </w:r>
     </w:p>
     <w:p>
+      <w:pPr>
+        <w:ind w:left="708"/>
+      </w:pPr>
       <w:r>
         <w:t>UC 5</w:t>
       </w:r>
     </w:p>
     <w:p>
       <w:r>
-        <w:t>Me he topado con un par de inconsistencias al enumerar los casos de uso y con un punto faltante de información, mañana continuare con los casos de uso, hubo un pequeño descuido que mencionare mañana cuando este resuelto</w:t>
+        <w:t xml:space="preserve">Me he topado con un par de inconsistencias al enumerar los casos de uso y con un punto faltante de información, mañana continuare con los casos de uso, hubo un pequeño descuido que mencionare mañana cuando </w:t>
+      </w:r>
+      <w:proofErr w:type="spellStart"/>
+      <w:r>
+        <w:t>este</w:t>
+      </w:r>
+      <w:proofErr w:type="spellEnd"/>
+      <w:r>
+        <w:t xml:space="preserve"> resuelto</w:t>
+      </w:r>
+    </w:p>
+    <w:p/>
+    <w:p>
+      <w:r>
+        <w:lastRenderedPageBreak/>
+        <w:t>30/11/2024</w:t>
+      </w:r>
+    </w:p>
+    <w:p>
+      <w:r>
+        <w:t xml:space="preserve">Ok, algo paso ayer, me percate que al momento de enumerar los casos de uso, me di cuenta de que deje la </w:t>
+      </w:r>
+      <w:proofErr w:type="spellStart"/>
+      <w:r>
+        <w:t>evaluacion</w:t>
+      </w:r>
+      <w:proofErr w:type="spellEnd"/>
+      <w:r>
+        <w:t xml:space="preserve"> de docente bien de lado, como si nunca hubiera existido, afortunadamente, la modificaciones a </w:t>
+      </w:r>
+      <w:proofErr w:type="spellStart"/>
+      <w:r>
+        <w:t>relizar</w:t>
+      </w:r>
+      <w:proofErr w:type="spellEnd"/>
+      <w:r>
+        <w:t xml:space="preserve"> del documento no son tan extremas, de hecho, son solo algunos enumeraciones, de esto me percate ayer y fue menos difícil cambiarlo de lo que esperaba</w:t>
+      </w:r>
+    </w:p>
+    <w:p>
+      <w:pPr>
+        <w:ind w:left="708"/>
+      </w:pPr>
+      <w:r>
+        <w:t>Que espero lograr hoy, seguir avanzando con los casos de uso del alumno y si tengo suerte, acabarlos hoy</w:t>
+      </w:r>
+    </w:p>
+    <w:p>
+      <w:r>
+        <w:t xml:space="preserve"> </w:t>
+      </w:r>
+      <w:r>
+        <w:tab/>
+        <w:t>Corregir el tema de la evaluación de docente</w:t>
+      </w:r>
+    </w:p>
+    <w:p>
+      <w:r>
+        <w:t xml:space="preserve">De acuerdo, ya he corregido parte del tema de </w:t>
+      </w:r>
+      <w:proofErr w:type="spellStart"/>
+      <w:r>
+        <w:t>evaluacion</w:t>
+      </w:r>
+      <w:proofErr w:type="spellEnd"/>
+      <w:r>
+        <w:t xml:space="preserve"> de docente junto con eso, he hecho con éxito el caso de uso relacionado al mismo del alumno, mañana espero continuar con los casos de uso del parte del profesor, mañana será un </w:t>
+      </w:r>
+      <w:proofErr w:type="spellStart"/>
+      <w:r>
+        <w:t>dia</w:t>
+      </w:r>
+      <w:proofErr w:type="spellEnd"/>
+      <w:r>
+        <w:t xml:space="preserve"> largo pero conque logre hacer 1 me doy por bien servido</w:t>
       </w:r>
     </w:p>
     <w:sectPr>

</xml_diff>

<commit_message>
efectivamente, son las 12:44 del 03/11/2024, pero de la madrugrada.actualizacion del UC profes
</commit_message>
<xml_diff>
--- a/Organizacion.docx
+++ b/Organizacion.docx
@@ -55,8 +55,13 @@
       </w:r>
     </w:p>
     <w:p>
-      <w:r>
-        <w:t xml:space="preserve">Espero trabajar con la primera versión del documento, que veremos? Aparte de entender </w:t>
+      <w:proofErr w:type="gramStart"/>
+      <w:r>
+        <w:t>Espero trabajar con la primera versión del documento, que veremos?</w:t>
+      </w:r>
+      <w:proofErr w:type="gramEnd"/>
+      <w:r>
+        <w:t xml:space="preserve"> Aparte de entender </w:t>
       </w:r>
       <w:proofErr w:type="spellStart"/>
       <w:r>
@@ -72,8 +77,13 @@
       </w:r>
       <w:proofErr w:type="spellEnd"/>
       <w:r>
-        <w:t xml:space="preserve"> avanzar con :</w:t>
-      </w:r>
+        <w:t xml:space="preserve"> avanzar </w:t>
+      </w:r>
+      <w:proofErr w:type="gramStart"/>
+      <w:r>
+        <w:t>con :</w:t>
+      </w:r>
+      <w:proofErr w:type="gramEnd"/>
     </w:p>
     <w:p/>
     <w:p>
@@ -84,12 +94,21 @@
           <w:iCs/>
         </w:rPr>
       </w:pPr>
-      <w:r>
-        <w:rPr>
-          <w:i/>
-          <w:iCs/>
-        </w:rPr>
-        <w:t xml:space="preserve">“”subir la plantilla del documento a </w:t>
+      <w:proofErr w:type="gramStart"/>
+      <w:r>
+        <w:rPr>
+          <w:i/>
+          <w:iCs/>
+        </w:rPr>
+        <w:t>“”subir</w:t>
+      </w:r>
+      <w:proofErr w:type="gramEnd"/>
+      <w:r>
+        <w:rPr>
+          <w:i/>
+          <w:iCs/>
+        </w:rPr>
+        <w:t xml:space="preserve"> la plantilla del documento a </w:t>
       </w:r>
       <w:proofErr w:type="spellStart"/>
       <w:r>
@@ -123,12 +142,21 @@
           <w:iCs/>
         </w:rPr>
       </w:pPr>
-      <w:r>
-        <w:rPr>
-          <w:i/>
-          <w:iCs/>
-        </w:rPr>
-        <w:t>“”requerimientos de negocios””</w:t>
+      <w:proofErr w:type="gramStart"/>
+      <w:r>
+        <w:rPr>
+          <w:i/>
+          <w:iCs/>
+        </w:rPr>
+        <w:t>“”requerimientos</w:t>
+      </w:r>
+      <w:proofErr w:type="gramEnd"/>
+      <w:r>
+        <w:rPr>
+          <w:i/>
+          <w:iCs/>
+        </w:rPr>
+        <w:t xml:space="preserve"> de negocios””</w:t>
       </w:r>
       <w:r>
         <w:rPr>
@@ -175,12 +203,21 @@
           <w:iCs/>
         </w:rPr>
       </w:pPr>
-      <w:r>
-        <w:rPr>
-          <w:i/>
-          <w:iCs/>
-        </w:rPr>
-        <w:t xml:space="preserve">“”subir la plantilla del documento a </w:t>
+      <w:proofErr w:type="gramStart"/>
+      <w:r>
+        <w:rPr>
+          <w:i/>
+          <w:iCs/>
+        </w:rPr>
+        <w:t>“”subir</w:t>
+      </w:r>
+      <w:proofErr w:type="gramEnd"/>
+      <w:r>
+        <w:rPr>
+          <w:i/>
+          <w:iCs/>
+        </w:rPr>
+        <w:t xml:space="preserve"> la plantilla del documento a </w:t>
       </w:r>
       <w:proofErr w:type="spellStart"/>
       <w:r>
@@ -227,12 +264,21 @@
           <w:iCs/>
         </w:rPr>
       </w:pPr>
-      <w:r>
-        <w:rPr>
-          <w:i/>
-          <w:iCs/>
-        </w:rPr>
-        <w:t>“”requerimientos de negocios””</w:t>
+      <w:proofErr w:type="gramStart"/>
+      <w:r>
+        <w:rPr>
+          <w:i/>
+          <w:iCs/>
+        </w:rPr>
+        <w:t>“”requerimientos</w:t>
+      </w:r>
+      <w:proofErr w:type="gramEnd"/>
+      <w:r>
+        <w:rPr>
+          <w:i/>
+          <w:iCs/>
+        </w:rPr>
+        <w:t xml:space="preserve"> de negocios””</w:t>
       </w:r>
       <w:r>
         <w:rPr>
@@ -250,10 +296,12 @@
         <w:t xml:space="preserve">Desafortunadamente, no pude concluir todo el apartado de requerimientos de negocio, únicamente logre concluir el apartado de “oportunidad de </w:t>
       </w:r>
       <w:proofErr w:type="spellStart"/>
+      <w:proofErr w:type="gramStart"/>
       <w:r>
         <w:t>negocio”o</w:t>
       </w:r>
       <w:proofErr w:type="spellEnd"/>
+      <w:proofErr w:type="gramEnd"/>
       <w:r>
         <w:t xml:space="preserve"> el punto 2.1 al completo, porque los del paro hicieron “una tregua esta semana” para que no se paren las actividades festivas en el campus, con todo respeto, porque creen que quiero pasar </w:t>
       </w:r>
@@ -357,12 +405,21 @@
           <w:iCs/>
         </w:rPr>
       </w:pPr>
-      <w:r>
-        <w:rPr>
-          <w:i/>
-          <w:iCs/>
-        </w:rPr>
-        <w:t>“”Objetivos de negocio””</w:t>
+      <w:proofErr w:type="gramStart"/>
+      <w:r>
+        <w:rPr>
+          <w:i/>
+          <w:iCs/>
+        </w:rPr>
+        <w:t>“”Objetivos</w:t>
+      </w:r>
+      <w:proofErr w:type="gramEnd"/>
+      <w:r>
+        <w:rPr>
+          <w:i/>
+          <w:iCs/>
+        </w:rPr>
+        <w:t xml:space="preserve"> de negocio””</w:t>
       </w:r>
     </w:p>
     <w:p>
@@ -373,12 +430,21 @@
           <w:iCs/>
         </w:rPr>
       </w:pPr>
-      <w:r>
-        <w:rPr>
-          <w:i/>
-          <w:iCs/>
-        </w:rPr>
-        <w:t>“”métricas de éxito””</w:t>
+      <w:proofErr w:type="gramStart"/>
+      <w:r>
+        <w:rPr>
+          <w:i/>
+          <w:iCs/>
+        </w:rPr>
+        <w:t>“”métricas</w:t>
+      </w:r>
+      <w:proofErr w:type="gramEnd"/>
+      <w:r>
+        <w:rPr>
+          <w:i/>
+          <w:iCs/>
+        </w:rPr>
+        <w:t xml:space="preserve"> de éxito””</w:t>
       </w:r>
     </w:p>
     <w:p>
@@ -389,12 +455,21 @@
           <w:iCs/>
         </w:rPr>
       </w:pPr>
-      <w:r>
-        <w:rPr>
-          <w:i/>
-          <w:iCs/>
-        </w:rPr>
-        <w:t>“”Riesgos de negocio””</w:t>
+      <w:proofErr w:type="gramStart"/>
+      <w:r>
+        <w:rPr>
+          <w:i/>
+          <w:iCs/>
+        </w:rPr>
+        <w:t>“”Riesgos</w:t>
+      </w:r>
+      <w:proofErr w:type="gramEnd"/>
+      <w:r>
+        <w:rPr>
+          <w:i/>
+          <w:iCs/>
+        </w:rPr>
+        <w:t xml:space="preserve"> de negocio””</w:t>
       </w:r>
     </w:p>
     <w:p>
@@ -405,12 +480,21 @@
           <w:iCs/>
         </w:rPr>
       </w:pPr>
-      <w:r>
-        <w:rPr>
-          <w:i/>
-          <w:iCs/>
-        </w:rPr>
-        <w:t>“”Reglas de Negocio””</w:t>
+      <w:proofErr w:type="gramStart"/>
+      <w:r>
+        <w:rPr>
+          <w:i/>
+          <w:iCs/>
+        </w:rPr>
+        <w:t>“”Reglas</w:t>
+      </w:r>
+      <w:proofErr w:type="gramEnd"/>
+      <w:r>
+        <w:rPr>
+          <w:i/>
+          <w:iCs/>
+        </w:rPr>
+        <w:t xml:space="preserve"> de Negocio””</w:t>
       </w:r>
     </w:p>
     <w:p>
@@ -421,12 +505,21 @@
           <w:iCs/>
         </w:rPr>
       </w:pPr>
-      <w:r>
-        <w:rPr>
-          <w:i/>
-          <w:iCs/>
-        </w:rPr>
-        <w:t>“”Declaración de visión””</w:t>
+      <w:proofErr w:type="gramStart"/>
+      <w:r>
+        <w:rPr>
+          <w:i/>
+          <w:iCs/>
+        </w:rPr>
+        <w:t>“”Declaración</w:t>
+      </w:r>
+      <w:proofErr w:type="gramEnd"/>
+      <w:r>
+        <w:rPr>
+          <w:i/>
+          <w:iCs/>
+        </w:rPr>
+        <w:t xml:space="preserve"> de visión””</w:t>
       </w:r>
     </w:p>
     <w:p>
@@ -497,28 +590,53 @@
       </w:r>
     </w:p>
     <w:p>
-      <w:r>
-        <w:t>“”Suposiciones y dependencias””</w:t>
-      </w:r>
-    </w:p>
-    <w:p>
-      <w:r>
-        <w:t>“”alcance y limitaciones””</w:t>
-      </w:r>
-    </w:p>
-    <w:p>
-      <w:r>
-        <w:t>“”clases de usuario””</w:t>
-      </w:r>
-    </w:p>
-    <w:p>
-      <w:r>
-        <w:t>“”Diagrama de casos de uso””</w:t>
-      </w:r>
-    </w:p>
-    <w:p>
-      <w:r>
-        <w:t>“”casos de uso””</w:t>
+      <w:proofErr w:type="gramStart"/>
+      <w:r>
+        <w:t>“”Suposiciones</w:t>
+      </w:r>
+      <w:proofErr w:type="gramEnd"/>
+      <w:r>
+        <w:t xml:space="preserve"> y dependencias””</w:t>
+      </w:r>
+    </w:p>
+    <w:p>
+      <w:proofErr w:type="gramStart"/>
+      <w:r>
+        <w:t>“”alcance</w:t>
+      </w:r>
+      <w:proofErr w:type="gramEnd"/>
+      <w:r>
+        <w:t xml:space="preserve"> y limitaciones””</w:t>
+      </w:r>
+    </w:p>
+    <w:p>
+      <w:proofErr w:type="gramStart"/>
+      <w:r>
+        <w:t>“”clases</w:t>
+      </w:r>
+      <w:proofErr w:type="gramEnd"/>
+      <w:r>
+        <w:t xml:space="preserve"> de usuario””</w:t>
+      </w:r>
+    </w:p>
+    <w:p>
+      <w:proofErr w:type="gramStart"/>
+      <w:r>
+        <w:t>“”Diagrama</w:t>
+      </w:r>
+      <w:proofErr w:type="gramEnd"/>
+      <w:r>
+        <w:t xml:space="preserve"> de casos de uso””</w:t>
+      </w:r>
+    </w:p>
+    <w:p>
+      <w:proofErr w:type="gramStart"/>
+      <w:r>
+        <w:t>“”casos</w:t>
+      </w:r>
+      <w:proofErr w:type="gramEnd"/>
+      <w:r>
+        <w:t xml:space="preserve"> de uso””</w:t>
       </w:r>
     </w:p>
     <w:p/>
@@ -595,7 +713,15 @@
       </w:r>
       <w:proofErr w:type="spellEnd"/>
       <w:r>
-        <w:t xml:space="preserve"> el UC1, no tuve mayor complicaciones, solamente tuve que hacer el desglose de </w:t>
+        <w:t xml:space="preserve"> el UC1, no tuve </w:t>
+      </w:r>
+      <w:proofErr w:type="gramStart"/>
+      <w:r>
+        <w:t>mayor complicaciones</w:t>
+      </w:r>
+      <w:proofErr w:type="gramEnd"/>
+      <w:r>
+        <w:t xml:space="preserve">, solamente tuve que hacer el desglose de </w:t>
       </w:r>
       <w:proofErr w:type="spellStart"/>
       <w:r>
@@ -672,8 +798,13 @@
     </w:p>
     <w:p/>
     <w:p>
-      <w:r>
-        <w:t xml:space="preserve">Por ahora, eso será todo, que plan tengo para mañana?, planeo empezar a trabajar con los </w:t>
+      <w:proofErr w:type="gramStart"/>
+      <w:r>
+        <w:t>Por ahora, eso será todo, que plan tengo para mañana?</w:t>
+      </w:r>
+      <w:proofErr w:type="gramEnd"/>
+      <w:r>
+        <w:t xml:space="preserve">, planeo empezar a trabajar con los </w:t>
       </w:r>
       <w:proofErr w:type="spellStart"/>
       <w:r>
@@ -752,7 +883,15 @@
     </w:p>
     <w:p>
       <w:r>
-        <w:t xml:space="preserve">Ok, algo paso ayer, me percate que al momento de enumerar los casos de uso, me di cuenta de que deje la </w:t>
+        <w:t xml:space="preserve">Ok, algo paso ayer, me percate </w:t>
+      </w:r>
+      <w:proofErr w:type="gramStart"/>
+      <w:r>
+        <w:t>que</w:t>
+      </w:r>
+      <w:proofErr w:type="gramEnd"/>
+      <w:r>
+        <w:t xml:space="preserve"> al momento de enumerar los casos de uso, me di cuenta de que deje la </w:t>
       </w:r>
       <w:proofErr w:type="spellStart"/>
       <w:r>
@@ -806,7 +945,156 @@
       </w:r>
       <w:proofErr w:type="spellEnd"/>
       <w:r>
-        <w:t xml:space="preserve"> largo pero conque logre hacer 1 me doy por bien servido</w:t>
+        <w:t xml:space="preserve"> </w:t>
+      </w:r>
+      <w:proofErr w:type="gramStart"/>
+      <w:r>
+        <w:t>largo</w:t>
+      </w:r>
+      <w:proofErr w:type="gramEnd"/>
+      <w:r>
+        <w:t xml:space="preserve"> pero </w:t>
+      </w:r>
+      <w:proofErr w:type="spellStart"/>
+      <w:r>
+        <w:t>conque</w:t>
+      </w:r>
+      <w:proofErr w:type="spellEnd"/>
+      <w:r>
+        <w:t xml:space="preserve"> logre hacer 1 me doy por bien servido</w:t>
+      </w:r>
+    </w:p>
+    <w:p/>
+    <w:p>
+      <w:r>
+        <w:t>02/12/2024</w:t>
+      </w:r>
+    </w:p>
+    <w:p>
+      <w:r>
+        <w:t xml:space="preserve">NO, NO SE ME OLVIDO HACER EL TRABAJO, es el de Linux y su </w:t>
+      </w:r>
+      <w:proofErr w:type="spellStart"/>
+      <w:r>
+        <w:t>practica</w:t>
+      </w:r>
+      <w:proofErr w:type="spellEnd"/>
+      <w:r>
+        <w:t xml:space="preserve"> que esta toda desactualizada, llevo desde la mañana intentando completar su </w:t>
+      </w:r>
+      <w:proofErr w:type="spellStart"/>
+      <w:r>
+        <w:t>practica</w:t>
+      </w:r>
+      <w:proofErr w:type="spellEnd"/>
+      <w:r>
+        <w:t xml:space="preserve">, y </w:t>
+      </w:r>
+      <w:proofErr w:type="spellStart"/>
+      <w:r>
+        <w:t>nadamas</w:t>
+      </w:r>
+      <w:proofErr w:type="spellEnd"/>
+      <w:r>
+        <w:t xml:space="preserve"> no puedo hasta que pude terminar y terminar es una palabra muy grande para el “</w:t>
+      </w:r>
+      <w:proofErr w:type="spellStart"/>
+      <w:r>
+        <w:t>forbidden</w:t>
+      </w:r>
+      <w:proofErr w:type="spellEnd"/>
+      <w:r>
+        <w:t xml:space="preserve"> </w:t>
+      </w:r>
+      <w:proofErr w:type="spellStart"/>
+      <w:r>
+        <w:t>you</w:t>
+      </w:r>
+      <w:proofErr w:type="spellEnd"/>
+      <w:r>
+        <w:t xml:space="preserve"> </w:t>
+      </w:r>
+      <w:proofErr w:type="spellStart"/>
+      <w:r>
+        <w:t>dont</w:t>
+      </w:r>
+      <w:proofErr w:type="spellEnd"/>
+      <w:r>
+        <w:t xml:space="preserve"> </w:t>
+      </w:r>
+      <w:proofErr w:type="spellStart"/>
+      <w:r>
+        <w:t>have</w:t>
+      </w:r>
+      <w:proofErr w:type="spellEnd"/>
+      <w:r>
+        <w:t xml:space="preserve"> </w:t>
+      </w:r>
+      <w:proofErr w:type="spellStart"/>
+      <w:r>
+        <w:t>accces</w:t>
+      </w:r>
+      <w:proofErr w:type="spellEnd"/>
+      <w:r>
+        <w:t xml:space="preserve"> </w:t>
+      </w:r>
+      <w:proofErr w:type="spellStart"/>
+      <w:r>
+        <w:t>to</w:t>
+      </w:r>
+      <w:proofErr w:type="spellEnd"/>
+      <w:r>
+        <w:t xml:space="preserve"> </w:t>
+      </w:r>
+      <w:proofErr w:type="spellStart"/>
+      <w:r>
+        <w:t>this</w:t>
+      </w:r>
+      <w:proofErr w:type="spellEnd"/>
+      <w:r>
+        <w:t xml:space="preserve"> </w:t>
+      </w:r>
+      <w:proofErr w:type="spellStart"/>
+      <w:r>
+        <w:t>content</w:t>
+      </w:r>
+      <w:proofErr w:type="spellEnd"/>
+      <w:r>
+        <w:t xml:space="preserve">” que me daba la </w:t>
+      </w:r>
+      <w:proofErr w:type="spellStart"/>
+      <w:r>
+        <w:t>pagina</w:t>
+      </w:r>
+      <w:proofErr w:type="spellEnd"/>
+      <w:r>
+        <w:t>, no importaba cuantos permisos diera, simplemente no me dejaba acceder, pero bueno, dejando eso de lado, hoy empiezo con los casos de uso para los profesores</w:t>
+      </w:r>
+    </w:p>
+    <w:p>
+      <w:r>
+        <w:t>Uc7</w:t>
+      </w:r>
+    </w:p>
+    <w:p>
+      <w:r>
+        <w:t xml:space="preserve">Con esto, estoy hasta </w:t>
+      </w:r>
+      <w:proofErr w:type="spellStart"/>
+      <w:r>
+        <w:t>aca</w:t>
+      </w:r>
+      <w:proofErr w:type="spellEnd"/>
+      <w:r>
+        <w:t xml:space="preserve">, estoy muy cansado mentalmente por lo de Linux y todavía tengo que presentarlo mañana &gt;:(, mañana espero, ESPERO que el de Linux no pase nada malo y terminemos reprobando, </w:t>
+      </w:r>
+      <w:proofErr w:type="spellStart"/>
+      <w:r>
+        <w:t>esque</w:t>
+      </w:r>
+      <w:proofErr w:type="spellEnd"/>
+      <w:r>
+        <w:t xml:space="preserve"> no es chiste, la mitad del salón no pudo hacerlo, directamente hay una persona a la que el server no le enciende. En fin, mañana espero avanzar con otros 2 casos mas de uso</w:t>
       </w:r>
     </w:p>
     <w:sectPr>

</xml_diff>

<commit_message>
actualizacion de UC profes y administrador
</commit_message>
<xml_diff>
--- a/Organizacion.docx
+++ b/Organizacion.docx
@@ -55,13 +55,8 @@
       </w:r>
     </w:p>
     <w:p>
-      <w:proofErr w:type="gramStart"/>
-      <w:r>
-        <w:t>Espero trabajar con la primera versión del documento, que veremos?</w:t>
-      </w:r>
-      <w:proofErr w:type="gramEnd"/>
-      <w:r>
-        <w:t xml:space="preserve"> Aparte de entender </w:t>
+      <w:r>
+        <w:t xml:space="preserve">Espero trabajar con la primera versión del documento, que veremos? Aparte de entender </w:t>
       </w:r>
       <w:proofErr w:type="spellStart"/>
       <w:r>
@@ -77,13 +72,8 @@
       </w:r>
       <w:proofErr w:type="spellEnd"/>
       <w:r>
-        <w:t xml:space="preserve"> avanzar </w:t>
-      </w:r>
-      <w:proofErr w:type="gramStart"/>
-      <w:r>
-        <w:t>con :</w:t>
-      </w:r>
-      <w:proofErr w:type="gramEnd"/>
+        <w:t xml:space="preserve"> avanzar con :</w:t>
+      </w:r>
     </w:p>
     <w:p/>
     <w:p>
@@ -94,21 +84,12 @@
           <w:iCs/>
         </w:rPr>
       </w:pPr>
-      <w:proofErr w:type="gramStart"/>
-      <w:r>
-        <w:rPr>
-          <w:i/>
-          <w:iCs/>
-        </w:rPr>
-        <w:t>“”subir</w:t>
-      </w:r>
-      <w:proofErr w:type="gramEnd"/>
-      <w:r>
-        <w:rPr>
-          <w:i/>
-          <w:iCs/>
-        </w:rPr>
-        <w:t xml:space="preserve"> la plantilla del documento a </w:t>
+      <w:r>
+        <w:rPr>
+          <w:i/>
+          <w:iCs/>
+        </w:rPr>
+        <w:t xml:space="preserve">“”subir la plantilla del documento a </w:t>
       </w:r>
       <w:proofErr w:type="spellStart"/>
       <w:r>
@@ -142,21 +123,12 @@
           <w:iCs/>
         </w:rPr>
       </w:pPr>
-      <w:proofErr w:type="gramStart"/>
-      <w:r>
-        <w:rPr>
-          <w:i/>
-          <w:iCs/>
-        </w:rPr>
-        <w:t>“”requerimientos</w:t>
-      </w:r>
-      <w:proofErr w:type="gramEnd"/>
-      <w:r>
-        <w:rPr>
-          <w:i/>
-          <w:iCs/>
-        </w:rPr>
-        <w:t xml:space="preserve"> de negocios””</w:t>
+      <w:r>
+        <w:rPr>
+          <w:i/>
+          <w:iCs/>
+        </w:rPr>
+        <w:t>“”requerimientos de negocios””</w:t>
       </w:r>
       <w:r>
         <w:rPr>
@@ -203,21 +175,12 @@
           <w:iCs/>
         </w:rPr>
       </w:pPr>
-      <w:proofErr w:type="gramStart"/>
-      <w:r>
-        <w:rPr>
-          <w:i/>
-          <w:iCs/>
-        </w:rPr>
-        <w:t>“”subir</w:t>
-      </w:r>
-      <w:proofErr w:type="gramEnd"/>
-      <w:r>
-        <w:rPr>
-          <w:i/>
-          <w:iCs/>
-        </w:rPr>
-        <w:t xml:space="preserve"> la plantilla del documento a </w:t>
+      <w:r>
+        <w:rPr>
+          <w:i/>
+          <w:iCs/>
+        </w:rPr>
+        <w:t xml:space="preserve">“”subir la plantilla del documento a </w:t>
       </w:r>
       <w:proofErr w:type="spellStart"/>
       <w:r>
@@ -264,21 +227,12 @@
           <w:iCs/>
         </w:rPr>
       </w:pPr>
-      <w:proofErr w:type="gramStart"/>
-      <w:r>
-        <w:rPr>
-          <w:i/>
-          <w:iCs/>
-        </w:rPr>
-        <w:t>“”requerimientos</w:t>
-      </w:r>
-      <w:proofErr w:type="gramEnd"/>
-      <w:r>
-        <w:rPr>
-          <w:i/>
-          <w:iCs/>
-        </w:rPr>
-        <w:t xml:space="preserve"> de negocios””</w:t>
+      <w:r>
+        <w:rPr>
+          <w:i/>
+          <w:iCs/>
+        </w:rPr>
+        <w:t>“”requerimientos de negocios””</w:t>
       </w:r>
       <w:r>
         <w:rPr>
@@ -296,12 +250,10 @@
         <w:t xml:space="preserve">Desafortunadamente, no pude concluir todo el apartado de requerimientos de negocio, únicamente logre concluir el apartado de “oportunidad de </w:t>
       </w:r>
       <w:proofErr w:type="spellStart"/>
-      <w:proofErr w:type="gramStart"/>
       <w:r>
         <w:t>negocio”o</w:t>
       </w:r>
       <w:proofErr w:type="spellEnd"/>
-      <w:proofErr w:type="gramEnd"/>
       <w:r>
         <w:t xml:space="preserve"> el punto 2.1 al completo, porque los del paro hicieron “una tregua esta semana” para que no se paren las actividades festivas en el campus, con todo respeto, porque creen que quiero pasar </w:t>
       </w:r>
@@ -405,21 +357,12 @@
           <w:iCs/>
         </w:rPr>
       </w:pPr>
-      <w:proofErr w:type="gramStart"/>
-      <w:r>
-        <w:rPr>
-          <w:i/>
-          <w:iCs/>
-        </w:rPr>
-        <w:t>“”Objetivos</w:t>
-      </w:r>
-      <w:proofErr w:type="gramEnd"/>
-      <w:r>
-        <w:rPr>
-          <w:i/>
-          <w:iCs/>
-        </w:rPr>
-        <w:t xml:space="preserve"> de negocio””</w:t>
+      <w:r>
+        <w:rPr>
+          <w:i/>
+          <w:iCs/>
+        </w:rPr>
+        <w:t>“”Objetivos de negocio””</w:t>
       </w:r>
     </w:p>
     <w:p>
@@ -430,21 +373,12 @@
           <w:iCs/>
         </w:rPr>
       </w:pPr>
-      <w:proofErr w:type="gramStart"/>
-      <w:r>
-        <w:rPr>
-          <w:i/>
-          <w:iCs/>
-        </w:rPr>
-        <w:t>“”métricas</w:t>
-      </w:r>
-      <w:proofErr w:type="gramEnd"/>
-      <w:r>
-        <w:rPr>
-          <w:i/>
-          <w:iCs/>
-        </w:rPr>
-        <w:t xml:space="preserve"> de éxito””</w:t>
+      <w:r>
+        <w:rPr>
+          <w:i/>
+          <w:iCs/>
+        </w:rPr>
+        <w:t>“”métricas de éxito””</w:t>
       </w:r>
     </w:p>
     <w:p>
@@ -455,21 +389,12 @@
           <w:iCs/>
         </w:rPr>
       </w:pPr>
-      <w:proofErr w:type="gramStart"/>
-      <w:r>
-        <w:rPr>
-          <w:i/>
-          <w:iCs/>
-        </w:rPr>
-        <w:t>“”Riesgos</w:t>
-      </w:r>
-      <w:proofErr w:type="gramEnd"/>
-      <w:r>
-        <w:rPr>
-          <w:i/>
-          <w:iCs/>
-        </w:rPr>
-        <w:t xml:space="preserve"> de negocio””</w:t>
+      <w:r>
+        <w:rPr>
+          <w:i/>
+          <w:iCs/>
+        </w:rPr>
+        <w:t>“”Riesgos de negocio””</w:t>
       </w:r>
     </w:p>
     <w:p>
@@ -480,21 +405,12 @@
           <w:iCs/>
         </w:rPr>
       </w:pPr>
-      <w:proofErr w:type="gramStart"/>
-      <w:r>
-        <w:rPr>
-          <w:i/>
-          <w:iCs/>
-        </w:rPr>
-        <w:t>“”Reglas</w:t>
-      </w:r>
-      <w:proofErr w:type="gramEnd"/>
-      <w:r>
-        <w:rPr>
-          <w:i/>
-          <w:iCs/>
-        </w:rPr>
-        <w:t xml:space="preserve"> de Negocio””</w:t>
+      <w:r>
+        <w:rPr>
+          <w:i/>
+          <w:iCs/>
+        </w:rPr>
+        <w:t>“”Reglas de Negocio””</w:t>
       </w:r>
     </w:p>
     <w:p>
@@ -505,21 +421,12 @@
           <w:iCs/>
         </w:rPr>
       </w:pPr>
-      <w:proofErr w:type="gramStart"/>
-      <w:r>
-        <w:rPr>
-          <w:i/>
-          <w:iCs/>
-        </w:rPr>
-        <w:t>“”Declaración</w:t>
-      </w:r>
-      <w:proofErr w:type="gramEnd"/>
-      <w:r>
-        <w:rPr>
-          <w:i/>
-          <w:iCs/>
-        </w:rPr>
-        <w:t xml:space="preserve"> de visión””</w:t>
+      <w:r>
+        <w:rPr>
+          <w:i/>
+          <w:iCs/>
+        </w:rPr>
+        <w:t>“”Declaración de visión””</w:t>
       </w:r>
     </w:p>
     <w:p>
@@ -590,53 +497,28 @@
       </w:r>
     </w:p>
     <w:p>
-      <w:proofErr w:type="gramStart"/>
-      <w:r>
-        <w:t>“”Suposiciones</w:t>
-      </w:r>
-      <w:proofErr w:type="gramEnd"/>
-      <w:r>
-        <w:t xml:space="preserve"> y dependencias””</w:t>
-      </w:r>
-    </w:p>
-    <w:p>
-      <w:proofErr w:type="gramStart"/>
-      <w:r>
-        <w:t>“”alcance</w:t>
-      </w:r>
-      <w:proofErr w:type="gramEnd"/>
-      <w:r>
-        <w:t xml:space="preserve"> y limitaciones””</w:t>
-      </w:r>
-    </w:p>
-    <w:p>
-      <w:proofErr w:type="gramStart"/>
-      <w:r>
-        <w:t>“”clases</w:t>
-      </w:r>
-      <w:proofErr w:type="gramEnd"/>
-      <w:r>
-        <w:t xml:space="preserve"> de usuario””</w:t>
-      </w:r>
-    </w:p>
-    <w:p>
-      <w:proofErr w:type="gramStart"/>
-      <w:r>
-        <w:t>“”Diagrama</w:t>
-      </w:r>
-      <w:proofErr w:type="gramEnd"/>
-      <w:r>
-        <w:t xml:space="preserve"> de casos de uso””</w:t>
-      </w:r>
-    </w:p>
-    <w:p>
-      <w:proofErr w:type="gramStart"/>
-      <w:r>
-        <w:t>“”casos</w:t>
-      </w:r>
-      <w:proofErr w:type="gramEnd"/>
-      <w:r>
-        <w:t xml:space="preserve"> de uso””</w:t>
+      <w:r>
+        <w:t>“”Suposiciones y dependencias””</w:t>
+      </w:r>
+    </w:p>
+    <w:p>
+      <w:r>
+        <w:t>“”alcance y limitaciones””</w:t>
+      </w:r>
+    </w:p>
+    <w:p>
+      <w:r>
+        <w:t>“”clases de usuario””</w:t>
+      </w:r>
+    </w:p>
+    <w:p>
+      <w:r>
+        <w:t>“”Diagrama de casos de uso””</w:t>
+      </w:r>
+    </w:p>
+    <w:p>
+      <w:r>
+        <w:t>“”casos de uso””</w:t>
       </w:r>
     </w:p>
     <w:p/>
@@ -713,15 +595,7 @@
       </w:r>
       <w:proofErr w:type="spellEnd"/>
       <w:r>
-        <w:t xml:space="preserve"> el UC1, no tuve </w:t>
-      </w:r>
-      <w:proofErr w:type="gramStart"/>
-      <w:r>
-        <w:t>mayor complicaciones</w:t>
-      </w:r>
-      <w:proofErr w:type="gramEnd"/>
-      <w:r>
-        <w:t xml:space="preserve">, solamente tuve que hacer el desglose de </w:t>
+        <w:t xml:space="preserve"> el UC1, no tuve mayor complicaciones, solamente tuve que hacer el desglose de </w:t>
       </w:r>
       <w:proofErr w:type="spellStart"/>
       <w:r>
@@ -798,13 +672,8 @@
     </w:p>
     <w:p/>
     <w:p>
-      <w:proofErr w:type="gramStart"/>
-      <w:r>
-        <w:t>Por ahora, eso será todo, que plan tengo para mañana?</w:t>
-      </w:r>
-      <w:proofErr w:type="gramEnd"/>
-      <w:r>
-        <w:t xml:space="preserve">, planeo empezar a trabajar con los </w:t>
+      <w:r>
+        <w:t xml:space="preserve">Por ahora, eso será todo, que plan tengo para mañana?, planeo empezar a trabajar con los </w:t>
       </w:r>
       <w:proofErr w:type="spellStart"/>
       <w:r>
@@ -883,15 +752,7 @@
     </w:p>
     <w:p>
       <w:r>
-        <w:t xml:space="preserve">Ok, algo paso ayer, me percate </w:t>
-      </w:r>
-      <w:proofErr w:type="gramStart"/>
-      <w:r>
-        <w:t>que</w:t>
-      </w:r>
-      <w:proofErr w:type="gramEnd"/>
-      <w:r>
-        <w:t xml:space="preserve"> al momento de enumerar los casos de uso, me di cuenta de que deje la </w:t>
+        <w:t xml:space="preserve">Ok, algo paso ayer, me percate que al momento de enumerar los casos de uso, me di cuenta de que deje la </w:t>
       </w:r>
       <w:proofErr w:type="spellStart"/>
       <w:r>
@@ -945,62 +806,62 @@
       </w:r>
       <w:proofErr w:type="spellEnd"/>
       <w:r>
+        <w:t xml:space="preserve"> largo pero </w:t>
+      </w:r>
+      <w:proofErr w:type="spellStart"/>
+      <w:r>
+        <w:t>conque</w:t>
+      </w:r>
+      <w:proofErr w:type="spellEnd"/>
+      <w:r>
+        <w:t xml:space="preserve"> logre hacer 1 me doy por bien servido</w:t>
+      </w:r>
+    </w:p>
+    <w:p/>
+    <w:p>
+      <w:r>
+        <w:t>02/12/2024</w:t>
+      </w:r>
+    </w:p>
+    <w:p>
+      <w:r>
+        <w:t xml:space="preserve">NO, NO SE ME OLVIDO HACER EL TRABAJO, es el de Linux y su </w:t>
+      </w:r>
+      <w:proofErr w:type="spellStart"/>
+      <w:r>
+        <w:t>practica</w:t>
+      </w:r>
+      <w:proofErr w:type="spellEnd"/>
+      <w:r>
+        <w:t xml:space="preserve"> que esta toda desactualizada, llevo desde la mañana intentando completar su </w:t>
+      </w:r>
+      <w:proofErr w:type="spellStart"/>
+      <w:r>
+        <w:t>practica</w:t>
+      </w:r>
+      <w:proofErr w:type="spellEnd"/>
+      <w:r>
+        <w:t xml:space="preserve">, y </w:t>
+      </w:r>
+      <w:proofErr w:type="spellStart"/>
+      <w:r>
+        <w:t>nadamas</w:t>
+      </w:r>
+      <w:proofErr w:type="spellEnd"/>
+      <w:r>
+        <w:t xml:space="preserve"> no puedo hasta que pude terminar y terminar es una palabra muy grande para el “</w:t>
+      </w:r>
+      <w:proofErr w:type="spellStart"/>
+      <w:r>
+        <w:t>forbidden</w:t>
+      </w:r>
+      <w:proofErr w:type="spellEnd"/>
+      <w:r>
         <w:t xml:space="preserve"> </w:t>
       </w:r>
-      <w:proofErr w:type="gramStart"/>
-      <w:r>
-        <w:t>largo</w:t>
-      </w:r>
-      <w:proofErr w:type="gramEnd"/>
-      <w:r>
-        <w:t xml:space="preserve"> pero </w:t>
-      </w:r>
-      <w:proofErr w:type="spellStart"/>
-      <w:r>
-        <w:t>conque</w:t>
-      </w:r>
-      <w:proofErr w:type="spellEnd"/>
-      <w:r>
-        <w:t xml:space="preserve"> logre hacer 1 me doy por bien servido</w:t>
-      </w:r>
-    </w:p>
-    <w:p/>
-    <w:p>
-      <w:r>
-        <w:t>02/12/2024</w:t>
-      </w:r>
-    </w:p>
-    <w:p>
-      <w:r>
-        <w:t xml:space="preserve">NO, NO SE ME OLVIDO HACER EL TRABAJO, es el de Linux y su </w:t>
-      </w:r>
-      <w:proofErr w:type="spellStart"/>
-      <w:r>
-        <w:t>practica</w:t>
-      </w:r>
-      <w:proofErr w:type="spellEnd"/>
-      <w:r>
-        <w:t xml:space="preserve"> que esta toda desactualizada, llevo desde la mañana intentando completar su </w:t>
-      </w:r>
-      <w:proofErr w:type="spellStart"/>
-      <w:r>
-        <w:t>practica</w:t>
-      </w:r>
-      <w:proofErr w:type="spellEnd"/>
-      <w:r>
-        <w:t xml:space="preserve">, y </w:t>
-      </w:r>
-      <w:proofErr w:type="spellStart"/>
-      <w:r>
-        <w:t>nadamas</w:t>
-      </w:r>
-      <w:proofErr w:type="spellEnd"/>
-      <w:r>
-        <w:t xml:space="preserve"> no puedo hasta que pude terminar y terminar es una palabra muy grande para el “</w:t>
-      </w:r>
-      <w:proofErr w:type="spellStart"/>
-      <w:r>
-        <w:t>forbidden</w:t>
+      <w:proofErr w:type="spellStart"/>
+      <w:r>
+        <w:t>you</w:t>
       </w:r>
       <w:proofErr w:type="spellEnd"/>
       <w:r>
@@ -1008,7 +869,7 @@
       </w:r>
       <w:proofErr w:type="spellStart"/>
       <w:r>
-        <w:t>you</w:t>
+        <w:t>dont</w:t>
       </w:r>
       <w:proofErr w:type="spellEnd"/>
       <w:r>
@@ -1016,7 +877,7 @@
       </w:r>
       <w:proofErr w:type="spellStart"/>
       <w:r>
-        <w:t>dont</w:t>
+        <w:t>have</w:t>
       </w:r>
       <w:proofErr w:type="spellEnd"/>
       <w:r>
@@ -1024,7 +885,7 @@
       </w:r>
       <w:proofErr w:type="spellStart"/>
       <w:r>
-        <w:t>have</w:t>
+        <w:t>accces</w:t>
       </w:r>
       <w:proofErr w:type="spellEnd"/>
       <w:r>
@@ -1032,7 +893,7 @@
       </w:r>
       <w:proofErr w:type="spellStart"/>
       <w:r>
-        <w:t>accces</w:t>
+        <w:t>to</w:t>
       </w:r>
       <w:proofErr w:type="spellEnd"/>
       <w:r>
@@ -1040,7 +901,7 @@
       </w:r>
       <w:proofErr w:type="spellStart"/>
       <w:r>
-        <w:t>to</w:t>
+        <w:t>this</w:t>
       </w:r>
       <w:proofErr w:type="spellEnd"/>
       <w:r>
@@ -1048,7 +909,97 @@
       </w:r>
       <w:proofErr w:type="spellStart"/>
       <w:r>
-        <w:t>this</w:t>
+        <w:t>content</w:t>
+      </w:r>
+      <w:proofErr w:type="spellEnd"/>
+      <w:r>
+        <w:t xml:space="preserve">” que me daba la </w:t>
+      </w:r>
+      <w:proofErr w:type="spellStart"/>
+      <w:r>
+        <w:t>pagina</w:t>
+      </w:r>
+      <w:proofErr w:type="spellEnd"/>
+      <w:r>
+        <w:t>, no importaba cuantos permisos diera, simplemente no me dejaba acceder, pero bueno, dejando eso de lado, hoy empiezo con los casos de uso para los profesores</w:t>
+      </w:r>
+    </w:p>
+    <w:p>
+      <w:r>
+        <w:t>Uc</w:t>
+      </w:r>
+      <w:r>
+        <w:t>7</w:t>
+      </w:r>
+    </w:p>
+    <w:p>
+      <w:r>
+        <w:t xml:space="preserve">Con esto, estoy hasta </w:t>
+      </w:r>
+      <w:proofErr w:type="spellStart"/>
+      <w:r>
+        <w:t>aca</w:t>
+      </w:r>
+      <w:proofErr w:type="spellEnd"/>
+      <w:r>
+        <w:t xml:space="preserve">, estoy muy cansado mentalmente por lo de Linux y todavía tengo que presentarlo mañana &gt;:(, mañana espero, ESPERO que el de Linux no pase nada malo y terminemos reprobando, </w:t>
+      </w:r>
+      <w:proofErr w:type="spellStart"/>
+      <w:r>
+        <w:t>esque</w:t>
+      </w:r>
+      <w:proofErr w:type="spellEnd"/>
+      <w:r>
+        <w:t xml:space="preserve"> no es chiste, la mitad del salón no pudo hacerlo, directamente hay una persona a la que el server no le enciende. En fin, mañana espero avanzar con otros 2 casos </w:t>
+      </w:r>
+      <w:proofErr w:type="spellStart"/>
+      <w:r>
+        <w:t>mas</w:t>
+      </w:r>
+      <w:proofErr w:type="spellEnd"/>
+      <w:r>
+        <w:t xml:space="preserve"> de uso</w:t>
+      </w:r>
+    </w:p>
+    <w:p/>
+    <w:p>
+      <w:r>
+        <w:t>03/12/2024</w:t>
+      </w:r>
+    </w:p>
+    <w:p>
+      <w:r>
+        <w:t>Hoy terminare de organizarme con los casos de uso del profesor y empezare con los casos de uso del administrador</w:t>
+      </w:r>
+    </w:p>
+    <w:p>
+      <w:r>
+        <w:t>UC</w:t>
+      </w:r>
+      <w:r>
+        <w:t>8</w:t>
+      </w:r>
+    </w:p>
+    <w:p>
+      <w:r>
+        <w:t>UC9</w:t>
+      </w:r>
+    </w:p>
+    <w:p>
+      <w:r>
+        <w:t xml:space="preserve">Es de mi agrado informar que ya acabe los casos de uso, son pocos sin embargo, </w:t>
+      </w:r>
+      <w:proofErr w:type="spellStart"/>
+      <w:r>
+        <w:t>todavia</w:t>
+      </w:r>
+      <w:proofErr w:type="spellEnd"/>
+      <w:r>
+        <w:t xml:space="preserve"> me faltan agregar el punto 7, </w:t>
+      </w:r>
+      <w:proofErr w:type="spellStart"/>
+      <w:r>
+        <w:t>other</w:t>
       </w:r>
       <w:proofErr w:type="spellEnd"/>
       <w:r>
@@ -1056,45 +1007,11 @@
       </w:r>
       <w:proofErr w:type="spellStart"/>
       <w:r>
-        <w:t>content</w:t>
-      </w:r>
-      <w:proofErr w:type="spellEnd"/>
-      <w:r>
-        <w:t xml:space="preserve">” que me daba la </w:t>
-      </w:r>
-      <w:proofErr w:type="spellStart"/>
-      <w:r>
-        <w:t>pagina</w:t>
-      </w:r>
-      <w:proofErr w:type="spellEnd"/>
-      <w:r>
-        <w:t>, no importaba cuantos permisos diera, simplemente no me dejaba acceder, pero bueno, dejando eso de lado, hoy empiezo con los casos de uso para los profesores</w:t>
-      </w:r>
-    </w:p>
-    <w:p>
-      <w:r>
-        <w:t>Uc7</w:t>
-      </w:r>
-    </w:p>
-    <w:p>
-      <w:r>
-        <w:t xml:space="preserve">Con esto, estoy hasta </w:t>
-      </w:r>
-      <w:proofErr w:type="spellStart"/>
-      <w:r>
-        <w:t>aca</w:t>
-      </w:r>
-      <w:proofErr w:type="spellEnd"/>
-      <w:r>
-        <w:t xml:space="preserve">, estoy muy cansado mentalmente por lo de Linux y todavía tengo que presentarlo mañana &gt;:(, mañana espero, ESPERO que el de Linux no pase nada malo y terminemos reprobando, </w:t>
-      </w:r>
-      <w:proofErr w:type="spellStart"/>
-      <w:r>
-        <w:t>esque</w:t>
-      </w:r>
-      <w:proofErr w:type="spellEnd"/>
-      <w:r>
-        <w:t xml:space="preserve"> no es chiste, la mitad del salón no pudo hacerlo, directamente hay una persona a la que el server no le enciende. En fin, mañana espero avanzar con otros 2 casos mas de uso</w:t>
+        <w:t>requiriments</w:t>
+      </w:r>
+      <w:proofErr w:type="spellEnd"/>
+      <w:r>
+        <w:t>, mañana planeo empezar con eso</w:t>
       </w:r>
     </w:p>
     <w:sectPr>

</xml_diff>

<commit_message>
pre-final, Req. no funcionales
</commit_message>
<xml_diff>
--- a/Organizacion.docx
+++ b/Organizacion.docx
@@ -925,6 +925,9 @@
       </w:r>
     </w:p>
     <w:p>
+      <w:pPr>
+        <w:ind w:firstLine="708"/>
+      </w:pPr>
       <w:r>
         <w:t>Uc</w:t>
       </w:r>
@@ -973,6 +976,9 @@
       </w:r>
     </w:p>
     <w:p>
+      <w:pPr>
+        <w:ind w:firstLine="708"/>
+      </w:pPr>
       <w:r>
         <w:t>UC</w:t>
       </w:r>
@@ -981,6 +987,9 @@
       </w:r>
     </w:p>
     <w:p>
+      <w:pPr>
+        <w:ind w:firstLine="708"/>
+      </w:pPr>
       <w:r>
         <w:t>UC9</w:t>
       </w:r>
@@ -1012,6 +1021,122 @@
       <w:proofErr w:type="spellEnd"/>
       <w:r>
         <w:t>, mañana planeo empezar con eso</w:t>
+      </w:r>
+    </w:p>
+    <w:p/>
+    <w:p>
+      <w:r>
+        <w:lastRenderedPageBreak/>
+        <w:t>04/12/2024</w:t>
+      </w:r>
+    </w:p>
+    <w:p>
+      <w:r>
+        <w:t>Hola, hoy, continuare con el punto 7 y final, especificación suplementaria, en este caso, requerimientos no funcionales y reglas de negocio, cave aclarar que las reglas de negocio ya están presentes dentro del documento, pero parece ser que es una parte del punto 7, según el documento de “</w:t>
+      </w:r>
+      <w:proofErr w:type="spellStart"/>
+      <w:r>
+        <w:t>Applying</w:t>
+      </w:r>
+      <w:proofErr w:type="spellEnd"/>
+      <w:r>
+        <w:t xml:space="preserve"> UML and </w:t>
+      </w:r>
+      <w:proofErr w:type="spellStart"/>
+      <w:r>
+        <w:t>Patterns</w:t>
+      </w:r>
+      <w:proofErr w:type="spellEnd"/>
+      <w:r>
+        <w:t xml:space="preserve"> </w:t>
+      </w:r>
+      <w:proofErr w:type="spellStart"/>
+      <w:r>
+        <w:t>An</w:t>
+      </w:r>
+      <w:proofErr w:type="spellEnd"/>
+      <w:r>
+        <w:t xml:space="preserve"> </w:t>
+      </w:r>
+      <w:proofErr w:type="spellStart"/>
+      <w:r>
+        <w:t>Introduction</w:t>
+      </w:r>
+      <w:proofErr w:type="spellEnd"/>
+      <w:r>
+        <w:t xml:space="preserve"> </w:t>
+      </w:r>
+      <w:proofErr w:type="spellStart"/>
+      <w:r>
+        <w:t>to</w:t>
+      </w:r>
+      <w:proofErr w:type="spellEnd"/>
+      <w:r>
+        <w:t xml:space="preserve"> </w:t>
+      </w:r>
+      <w:proofErr w:type="spellStart"/>
+      <w:r>
+        <w:t>Object-Oriented</w:t>
+      </w:r>
+      <w:proofErr w:type="spellEnd"/>
+      <w:r>
+        <w:t xml:space="preserve"> </w:t>
+      </w:r>
+      <w:proofErr w:type="spellStart"/>
+      <w:r>
+        <w:t>Analysis</w:t>
+      </w:r>
+      <w:proofErr w:type="spellEnd"/>
+      <w:r>
+        <w:t xml:space="preserve"> and </w:t>
+      </w:r>
+      <w:proofErr w:type="spellStart"/>
+      <w:r>
+        <w:t>Design</w:t>
+      </w:r>
+      <w:proofErr w:type="spellEnd"/>
+      <w:r>
+        <w:t xml:space="preserve"> and Iterative </w:t>
+      </w:r>
+      <w:proofErr w:type="spellStart"/>
+      <w:r>
+        <w:t>Develop</w:t>
+      </w:r>
+      <w:proofErr w:type="spellEnd"/>
+      <w:r>
+        <w:t xml:space="preserve">”, </w:t>
+      </w:r>
+      <w:proofErr w:type="spellStart"/>
+      <w:r>
+        <w:t>asi</w:t>
+      </w:r>
+      <w:proofErr w:type="spellEnd"/>
+      <w:r>
+        <w:t xml:space="preserve"> que los moveré hacia esa parte</w:t>
+      </w:r>
+    </w:p>
+    <w:p>
+      <w:pPr>
+        <w:ind w:firstLine="708"/>
+      </w:pPr>
+      <w:r>
+        <w:t xml:space="preserve">Requerimientos no funcionales </w:t>
+      </w:r>
+      <w:r>
+        <w:t>(atributos de calidad)</w:t>
+      </w:r>
+    </w:p>
+    <w:p>
+      <w:r>
+        <w:t xml:space="preserve">Bueno con esto, ya esta acabado el trabajo básicamente, solo me falta acomodar el índice y darle una segunda </w:t>
+      </w:r>
+      <w:proofErr w:type="spellStart"/>
+      <w:r>
+        <w:t>revison</w:t>
+      </w:r>
+      <w:proofErr w:type="spellEnd"/>
+      <w:r>
+        <w:t xml:space="preserve">, además de darle un formato a “organización” para que sea mas entendible, ese trabajo lo hare mañana para entregarlo ya el 05/12/2024, buenas noches </w:t>
       </w:r>
     </w:p>
     <w:sectPr>

</xml_diff>

<commit_message>
parte final del documento
</commit_message>
<xml_diff>
--- a/Organizacion.docx
+++ b/Organizacion.docx
@@ -1137,6 +1137,12 @@
       <w:proofErr w:type="spellEnd"/>
       <w:r>
         <w:t xml:space="preserve">, además de darle un formato a “organización” para que sea mas entendible, ese trabajo lo hare mañana para entregarlo ya el 05/12/2024, buenas noches </w:t>
+      </w:r>
+    </w:p>
+    <w:p/>
+    <w:p>
+      <w:r>
+        <w:t>Hola, hoy voy a trabajar en el formato de la organización, voy a copiar este archivo y meterlo en la carpeta llamada “FINAL” y planeo entregarlo ya pero ya veremos</w:t>
       </w:r>
     </w:p>
     <w:sectPr>

</xml_diff>